<commit_message>
sua lai bai tap
</commit_message>
<xml_diff>
--- a/module1/Tim so lon nhat trong day so.docx
+++ b/module1/Tim so lon nhat trong day so.docx
@@ -13,16 +13,55 @@
     <w:p>
       <w:pPr>
         <w:spacing w:line="240" w:lineRule="auto"/>
-        <w:ind w:firstLine="105"/>
+        <w:ind w:firstLine="284"/>
       </w:pPr>
       <w:r>
+        <w:t xml:space="preserve"> </w:t>
+      </w:r>
+      <w:r>
         <w:t>n</w:t>
       </w:r>
       <w:r>
         <w:t>hap vao day so co n phan tu a1, a2, a3…an</w:t>
       </w:r>
       <w:r>
-        <w:t xml:space="preserve">   5,6,7,8</w:t>
+        <w:t xml:space="preserve"> </w:t>
+      </w:r>
+      <w:r>
+        <w:t xml:space="preserve"> </w:t>
+      </w:r>
+    </w:p>
+    <w:p>
+      <w:pPr>
+        <w:spacing w:line="240" w:lineRule="auto"/>
+        <w:ind w:firstLine="284"/>
+      </w:pPr>
+      <w:r>
+        <w:t xml:space="preserve"> k</w:t>
+      </w:r>
+      <w:r>
+        <w:t xml:space="preserve">hai </w:t>
+      </w:r>
+      <w:r>
+        <w:t>báo biến</w:t>
+      </w:r>
+      <w:r>
+        <w:t xml:space="preserve"> max</w:t>
+      </w:r>
+      <w:r>
+        <w:t>, i</w:t>
+      </w:r>
+    </w:p>
+    <w:p>
+      <w:pPr>
+        <w:spacing w:line="240" w:lineRule="auto"/>
+        <w:ind w:firstLine="284"/>
+      </w:pPr>
+      <w:r>
+        <w:t xml:space="preserve"> </w:t>
+      </w:r>
+      <w:r>
+        <w:t>gán max=a1</w:t>
       </w:r>
     </w:p>
     <w:p>
@@ -30,19 +69,10 @@
         <w:spacing w:line="240" w:lineRule="auto"/>
       </w:pPr>
       <w:r>
-        <w:t xml:space="preserve">  k</w:t>
-      </w:r>
-      <w:r>
-        <w:t xml:space="preserve">hai </w:t>
-      </w:r>
-      <w:r>
-        <w:t>báo biến</w:t>
-      </w:r>
-      <w:r>
-        <w:t xml:space="preserve"> max</w:t>
-      </w:r>
-      <w:r>
-        <w:t>, i</w:t>
+        <w:t xml:space="preserve">       </w:t>
+      </w:r>
+      <w:r>
+        <w:t>gán i=2</w:t>
       </w:r>
     </w:p>
     <w:p>
@@ -51,7 +81,10 @@
         <w:ind w:firstLine="105"/>
       </w:pPr>
       <w:r>
-        <w:t>gán max=a1</w:t>
+        <w:t xml:space="preserve">   </w:t>
+      </w:r>
+      <w:r>
+        <w:t>While (i&lt;=n)</w:t>
       </w:r>
     </w:p>
     <w:p>
@@ -60,7 +93,13 @@
         <w:ind w:firstLine="105"/>
       </w:pPr>
       <w:r>
-        <w:t>gán i=2</w:t>
+        <w:t xml:space="preserve">   </w:t>
+      </w:r>
+      <w:r>
+        <w:t xml:space="preserve"> </w:t>
+      </w:r>
+      <w:r>
+        <w:t xml:space="preserve">  Do</w:t>
       </w:r>
     </w:p>
     <w:p>
@@ -69,7 +108,13 @@
         <w:ind w:firstLine="105"/>
       </w:pPr>
       <w:r>
-        <w:t>While (i&lt;=n)</w:t>
+        <w:t xml:space="preserve">        </w:t>
+      </w:r>
+      <w:r>
+        <w:t xml:space="preserve">   </w:t>
+      </w:r>
+      <w:r>
+        <w:t xml:space="preserve"> If ai&gt;max</w:t>
       </w:r>
     </w:p>
     <w:p>
@@ -78,7 +123,13 @@
         <w:ind w:firstLine="105"/>
       </w:pPr>
       <w:r>
-        <w:t xml:space="preserve">     Do</w:t>
+        <w:t xml:space="preserve">             </w:t>
+      </w:r>
+      <w:r>
+        <w:t xml:space="preserve">    </w:t>
+      </w:r>
+      <w:r>
+        <w:t xml:space="preserve"> max=ai</w:t>
       </w:r>
     </w:p>
     <w:p>
@@ -87,7 +138,13 @@
         <w:ind w:firstLine="105"/>
       </w:pPr>
       <w:r>
-        <w:t xml:space="preserve">         If ai&gt;max</w:t>
+        <w:t xml:space="preserve">              </w:t>
+      </w:r>
+      <w:r>
+        <w:t xml:space="preserve">    </w:t>
+      </w:r>
+      <w:r>
+        <w:t>i++</w:t>
       </w:r>
     </w:p>
     <w:p>
@@ -96,7 +153,13 @@
         <w:ind w:firstLine="105"/>
       </w:pPr>
       <w:r>
-        <w:t xml:space="preserve">             Print(“giá trị lớn nhất:”, ai)</w:t>
+        <w:t xml:space="preserve">          </w:t>
+      </w:r>
+      <w:r>
+        <w:t xml:space="preserve">  </w:t>
+      </w:r>
+      <w:r>
+        <w:t>End if</w:t>
       </w:r>
     </w:p>
     <w:p>
@@ -105,34 +168,22 @@
         <w:ind w:firstLine="105"/>
       </w:pPr>
       <w:r>
-        <w:t xml:space="preserve">              max=ai</w:t>
+        <w:t xml:space="preserve">    </w:t>
+      </w:r>
+      <w:r>
+        <w:t xml:space="preserve">  </w:t>
+      </w:r>
+      <w:r>
+        <w:t xml:space="preserve"> End Do</w:t>
       </w:r>
     </w:p>
     <w:p>
       <w:pPr>
         <w:spacing w:line="240" w:lineRule="auto"/>
-        <w:ind w:firstLine="105"/>
+        <w:ind w:firstLine="284"/>
       </w:pPr>
       <w:r>
-        <w:t xml:space="preserve">              i++</w:t>
-      </w:r>
-    </w:p>
-    <w:p>
-      <w:pPr>
-        <w:spacing w:line="240" w:lineRule="auto"/>
-        <w:ind w:firstLine="105"/>
-      </w:pPr>
-      <w:r>
-        <w:t xml:space="preserve">          End if</w:t>
-      </w:r>
-    </w:p>
-    <w:p>
-      <w:pPr>
-        <w:spacing w:line="240" w:lineRule="auto"/>
-        <w:ind w:firstLine="105"/>
-      </w:pPr>
-      <w:r>
-        <w:t xml:space="preserve">     End Do</w:t>
+        <w:t xml:space="preserve">         Print(“giá trị lớn nhất:”, max)</w:t>
       </w:r>
     </w:p>
     <w:p>
@@ -170,67 +221,104 @@
         <w:spacing w:line="240" w:lineRule="auto"/>
         <w:ind w:firstLine="105"/>
       </w:pPr>
+    </w:p>
+    <w:p>
+      <w:pPr>
+        <w:spacing w:line="240" w:lineRule="auto"/>
+        <w:ind w:firstLine="105"/>
+      </w:pPr>
+    </w:p>
+    <w:p>
+      <w:pPr>
+        <w:spacing w:line="240" w:lineRule="auto"/>
+      </w:pPr>
+      <w:r>
+        <w:t>SƠ ĐỒ Ở TRANG 2</w:t>
+      </w:r>
+    </w:p>
+    <w:p>
+      <w:pPr>
+        <w:spacing w:line="240" w:lineRule="auto"/>
+        <w:ind w:firstLine="105"/>
+      </w:pPr>
       <w:r>
         <w:rPr>
           <w:noProof/>
         </w:rPr>
-        <w:lastRenderedPageBreak/>
-        <w:drawing>
-          <wp:anchor distT="0" distB="0" distL="114300" distR="114300" simplePos="0" relativeHeight="251658240" behindDoc="0" locked="0" layoutInCell="1" allowOverlap="1" wp14:anchorId="5665C01B" wp14:editId="1887B89B">
-            <wp:simplePos x="1143000" y="723900"/>
-            <wp:positionH relativeFrom="column">
-              <wp:align>left</wp:align>
-            </wp:positionH>
-            <wp:positionV relativeFrom="paragraph">
-              <wp:align>top</wp:align>
-            </wp:positionV>
-            <wp:extent cx="2971800" cy="6867525"/>
-            <wp:effectExtent l="0" t="0" r="0" b="9525"/>
-            <wp:wrapSquare wrapText="bothSides"/>
-            <wp:docPr id="2" name="Picture 2"/>
-            <wp:cNvGraphicFramePr>
-              <a:graphicFrameLocks xmlns:a="http://schemas.openxmlformats.org/drawingml/2006/main" noChangeAspect="1"/>
-            </wp:cNvGraphicFramePr>
-            <a:graphic xmlns:a="http://schemas.openxmlformats.org/drawingml/2006/main">
-              <a:graphicData uri="http://schemas.openxmlformats.org/drawingml/2006/picture">
-                <pic:pic xmlns:pic="http://schemas.openxmlformats.org/drawingml/2006/picture">
-                  <pic:nvPicPr>
-                    <pic:cNvPr id="0" name="Picture 1"/>
-                    <pic:cNvPicPr>
-                      <a:picLocks noChangeAspect="1" noChangeArrowheads="1"/>
-                    </pic:cNvPicPr>
-                  </pic:nvPicPr>
-                  <pic:blipFill>
-                    <a:blip r:embed="rId4">
-                      <a:extLst>
-                        <a:ext uri="{28A0092B-C50C-407E-A947-70E740481C1C}">
-                          <a14:useLocalDpi xmlns:a14="http://schemas.microsoft.com/office/drawing/2010/main" val="0"/>
-                        </a:ext>
-                      </a:extLst>
-                    </a:blip>
-                    <a:srcRect/>
-                    <a:stretch>
-                      <a:fillRect/>
-                    </a:stretch>
-                  </pic:blipFill>
-                  <pic:spPr bwMode="auto">
-                    <a:xfrm>
-                      <a:off x="0" y="0"/>
-                      <a:ext cx="2971800" cy="6867525"/>
-                    </a:xfrm>
-                    <a:prstGeom prst="rect">
-                      <a:avLst/>
-                    </a:prstGeom>
-                    <a:noFill/>
-                    <a:ln>
-                      <a:noFill/>
-                    </a:ln>
-                  </pic:spPr>
-                </pic:pic>
-              </a:graphicData>
-            </a:graphic>
-          </wp:anchor>
-        </w:drawing>
+        <mc:AlternateContent>
+          <mc:Choice Requires="wps">
+            <w:drawing>
+              <wp:anchor distT="0" distB="0" distL="114300" distR="114300" simplePos="0" relativeHeight="251703296" behindDoc="0" locked="0" layoutInCell="1" allowOverlap="1" wp14:anchorId="3987E568" wp14:editId="029D4B43">
+                <wp:simplePos x="0" y="0"/>
+                <wp:positionH relativeFrom="column">
+                  <wp:posOffset>614111</wp:posOffset>
+                </wp:positionH>
+                <wp:positionV relativeFrom="paragraph">
+                  <wp:posOffset>34517</wp:posOffset>
+                </wp:positionV>
+                <wp:extent cx="45719" cy="2634018"/>
+                <wp:effectExtent l="76200" t="0" r="50165" b="52070"/>
+                <wp:wrapNone/>
+                <wp:docPr id="31" name="Straight Arrow Connector 31"/>
+                <wp:cNvGraphicFramePr/>
+                <a:graphic xmlns:a="http://schemas.openxmlformats.org/drawingml/2006/main">
+                  <a:graphicData uri="http://schemas.microsoft.com/office/word/2010/wordprocessingShape">
+                    <wps:wsp>
+                      <wps:cNvCnPr/>
+                      <wps:spPr>
+                        <a:xfrm flipH="1">
+                          <a:off x="0" y="0"/>
+                          <a:ext cx="45719" cy="2634018"/>
+                        </a:xfrm>
+                        <a:prstGeom prst="straightConnector1">
+                          <a:avLst/>
+                        </a:prstGeom>
+                        <a:ln>
+                          <a:solidFill>
+                            <a:schemeClr val="tx1"/>
+                          </a:solidFill>
+                          <a:tailEnd type="triangle"/>
+                        </a:ln>
+                      </wps:spPr>
+                      <wps:style>
+                        <a:lnRef idx="1">
+                          <a:schemeClr val="accent1"/>
+                        </a:lnRef>
+                        <a:fillRef idx="0">
+                          <a:schemeClr val="accent1"/>
+                        </a:fillRef>
+                        <a:effectRef idx="0">
+                          <a:schemeClr val="accent1"/>
+                        </a:effectRef>
+                        <a:fontRef idx="minor">
+                          <a:schemeClr val="tx1"/>
+                        </a:fontRef>
+                      </wps:style>
+                      <wps:bodyPr/>
+                    </wps:wsp>
+                  </a:graphicData>
+                </a:graphic>
+                <wp14:sizeRelH relativeFrom="margin">
+                  <wp14:pctWidth>0</wp14:pctWidth>
+                </wp14:sizeRelH>
+                <wp14:sizeRelV relativeFrom="margin">
+                  <wp14:pctHeight>0</wp14:pctHeight>
+                </wp14:sizeRelV>
+              </wp:anchor>
+            </w:drawing>
+          </mc:Choice>
+          <mc:Fallback>
+            <w:pict>
+              <v:shapetype w14:anchorId="23982C85" id="_x0000_t32" coordsize="21600,21600" o:spt="32" o:oned="t" path="m,l21600,21600e" filled="f">
+                <v:path arrowok="t" fillok="f" o:connecttype="none"/>
+                <o:lock v:ext="edit" shapetype="t"/>
+              </v:shapetype>
+              <v:shape id="Straight Arrow Connector 31" o:spid="_x0000_s1026" type="#_x0000_t32" style="position:absolute;margin-left:48.35pt;margin-top:2.7pt;width:3.6pt;height:207.4pt;flip:x;z-index:251703296;visibility:visible;mso-wrap-style:square;mso-width-percent:0;mso-height-percent:0;mso-wrap-distance-left:9pt;mso-wrap-distance-top:0;mso-wrap-distance-right:9pt;mso-wrap-distance-bottom:0;mso-position-horizontal:absolute;mso-position-horizontal-relative:text;mso-position-vertical:absolute;mso-position-vertical-relative:text;mso-width-percent:0;mso-height-percent:0;mso-width-relative:margin;mso-height-relative:margin" o:gfxdata="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" strokecolor="black [3213]" strokeweight=".5pt">
+                <v:stroke endarrow="block" joinstyle="miter"/>
+              </v:shape>
+            </w:pict>
+          </mc:Fallback>
+        </mc:AlternateContent>
       </w:r>
     </w:p>
     <w:p/>
@@ -266,12 +354,2536 @@
         <w:ind w:firstLine="105"/>
       </w:pPr>
       <w:r>
+        <w:rPr>
+          <w:noProof/>
+        </w:rPr>
+        <mc:AlternateContent>
+          <mc:Choice Requires="wps">
+            <w:drawing>
+              <wp:anchor distT="0" distB="0" distL="114300" distR="114300" simplePos="0" relativeHeight="251659264" behindDoc="0" locked="0" layoutInCell="1" allowOverlap="1" wp14:anchorId="75A47523" wp14:editId="35C1D907">
+                <wp:simplePos x="0" y="0"/>
+                <wp:positionH relativeFrom="column">
+                  <wp:posOffset>1777365</wp:posOffset>
+                </wp:positionH>
+                <wp:positionV relativeFrom="paragraph">
+                  <wp:posOffset>337186</wp:posOffset>
+                </wp:positionV>
+                <wp:extent cx="1013856" cy="438150"/>
+                <wp:effectExtent l="0" t="0" r="15240" b="19050"/>
+                <wp:wrapNone/>
+                <wp:docPr id="1" name="Oval 1"/>
+                <wp:cNvGraphicFramePr/>
+                <a:graphic xmlns:a="http://schemas.openxmlformats.org/drawingml/2006/main">
+                  <a:graphicData uri="http://schemas.microsoft.com/office/word/2010/wordprocessingShape">
+                    <wps:wsp>
+                      <wps:cNvSpPr/>
+                      <wps:spPr>
+                        <a:xfrm>
+                          <a:off x="0" y="0"/>
+                          <a:ext cx="1013856" cy="438150"/>
+                        </a:xfrm>
+                        <a:prstGeom prst="ellipse">
+                          <a:avLst/>
+                        </a:prstGeom>
+                        <a:noFill/>
+                        <a:ln>
+                          <a:solidFill>
+                            <a:schemeClr val="tx1"/>
+                          </a:solidFill>
+                        </a:ln>
+                      </wps:spPr>
+                      <wps:style>
+                        <a:lnRef idx="2">
+                          <a:schemeClr val="accent1">
+                            <a:shade val="50000"/>
+                          </a:schemeClr>
+                        </a:lnRef>
+                        <a:fillRef idx="1">
+                          <a:schemeClr val="accent1"/>
+                        </a:fillRef>
+                        <a:effectRef idx="0">
+                          <a:schemeClr val="accent1"/>
+                        </a:effectRef>
+                        <a:fontRef idx="minor">
+                          <a:schemeClr val="lt1"/>
+                        </a:fontRef>
+                      </wps:style>
+                      <wps:txbx>
+                        <w:txbxContent>
+                          <w:p>
+                            <w:pPr>
+                              <w:jc w:val="center"/>
+                              <w:rPr>
+                                <w:color w:val="000000" w:themeColor="text1"/>
+                              </w:rPr>
+                            </w:pPr>
+                            <w:r>
+                              <w:rPr>
+                                <w:color w:val="000000" w:themeColor="text1"/>
+                              </w:rPr>
+                              <w:t>START</w:t>
+                            </w:r>
+                          </w:p>
+                        </w:txbxContent>
+                      </wps:txbx>
+                      <wps:bodyPr rot="0" spcFirstLastPara="0" vertOverflow="overflow" horzOverflow="overflow" vert="horz" wrap="square" lIns="91440" tIns="45720" rIns="91440" bIns="45720" numCol="1" spcCol="0" rtlCol="0" fromWordArt="0" anchor="ctr" anchorCtr="0" forceAA="0" compatLnSpc="1">
+                        <a:prstTxWarp prst="textNoShape">
+                          <a:avLst/>
+                        </a:prstTxWarp>
+                        <a:noAutofit/>
+                      </wps:bodyPr>
+                    </wps:wsp>
+                  </a:graphicData>
+                </a:graphic>
+                <wp14:sizeRelH relativeFrom="margin">
+                  <wp14:pctWidth>0</wp14:pctWidth>
+                </wp14:sizeRelH>
+                <wp14:sizeRelV relativeFrom="margin">
+                  <wp14:pctHeight>0</wp14:pctHeight>
+                </wp14:sizeRelV>
+              </wp:anchor>
+            </w:drawing>
+          </mc:Choice>
+          <mc:Fallback>
+            <w:pict>
+              <v:oval w14:anchorId="75A47523" id="Oval 1" o:spid="_x0000_s1026" style="position:absolute;left:0;text-align:left;margin-left:139.95pt;margin-top:26.55pt;width:79.85pt;height:34.5pt;z-index:251659264;visibility:visible;mso-wrap-style:square;mso-width-percent:0;mso-height-percent:0;mso-wrap-distance-left:9pt;mso-wrap-distance-top:0;mso-wrap-distance-right:9pt;mso-wrap-distance-bottom:0;mso-position-horizontal:absolute;mso-position-horizontal-relative:text;mso-position-vertical:absolute;mso-position-vertical-relative:text;mso-width-percent:0;mso-height-percent:0;mso-width-relative:margin;mso-height-relative:margin;v-text-anchor:middle" o:gfxdata="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" filled="f" strokecolor="black [3213]" strokeweight="1pt">
+                <v:stroke joinstyle="miter"/>
+                <v:textbox>
+                  <w:txbxContent>
+                    <w:p>
+                      <w:pPr>
+                        <w:jc w:val="center"/>
+                        <w:rPr>
+                          <w:color w:val="000000" w:themeColor="text1"/>
+                        </w:rPr>
+                      </w:pPr>
+                      <w:r>
+                        <w:rPr>
+                          <w:color w:val="000000" w:themeColor="text1"/>
+                        </w:rPr>
+                        <w:t>START</w:t>
+                      </w:r>
+                    </w:p>
+                  </w:txbxContent>
+                </v:textbox>
+              </v:oval>
+            </w:pict>
+          </mc:Fallback>
+        </mc:AlternateContent>
+      </w:r>
+      <w:r>
         <w:br w:type="textWrapping" w:clear="all"/>
+      </w:r>
+    </w:p>
+    <w:p>
+      <w:r>
+        <w:rPr>
+          <w:noProof/>
+        </w:rPr>
+        <mc:AlternateContent>
+          <mc:Choice Requires="wps">
+            <w:drawing>
+              <wp:anchor distT="0" distB="0" distL="114300" distR="114300" simplePos="0" relativeHeight="251701248" behindDoc="0" locked="0" layoutInCell="1" allowOverlap="1" wp14:anchorId="73977C70" wp14:editId="00638DA5">
+                <wp:simplePos x="0" y="0"/>
+                <wp:positionH relativeFrom="column">
+                  <wp:posOffset>2348865</wp:posOffset>
+                </wp:positionH>
+                <wp:positionV relativeFrom="paragraph">
+                  <wp:posOffset>6646544</wp:posOffset>
+                </wp:positionV>
+                <wp:extent cx="92710" cy="581025"/>
+                <wp:effectExtent l="57150" t="0" r="21590" b="47625"/>
+                <wp:wrapNone/>
+                <wp:docPr id="30" name="Straight Arrow Connector 30"/>
+                <wp:cNvGraphicFramePr/>
+                <a:graphic xmlns:a="http://schemas.openxmlformats.org/drawingml/2006/main">
+                  <a:graphicData uri="http://schemas.microsoft.com/office/word/2010/wordprocessingShape">
+                    <wps:wsp>
+                      <wps:cNvCnPr/>
+                      <wps:spPr>
+                        <a:xfrm flipH="1">
+                          <a:off x="0" y="0"/>
+                          <a:ext cx="92710" cy="581025"/>
+                        </a:xfrm>
+                        <a:prstGeom prst="straightConnector1">
+                          <a:avLst/>
+                        </a:prstGeom>
+                        <a:ln>
+                          <a:solidFill>
+                            <a:schemeClr val="tx1"/>
+                          </a:solidFill>
+                          <a:tailEnd type="triangle"/>
+                        </a:ln>
+                      </wps:spPr>
+                      <wps:style>
+                        <a:lnRef idx="1">
+                          <a:schemeClr val="accent1"/>
+                        </a:lnRef>
+                        <a:fillRef idx="0">
+                          <a:schemeClr val="accent1"/>
+                        </a:fillRef>
+                        <a:effectRef idx="0">
+                          <a:schemeClr val="accent1"/>
+                        </a:effectRef>
+                        <a:fontRef idx="minor">
+                          <a:schemeClr val="tx1"/>
+                        </a:fontRef>
+                      </wps:style>
+                      <wps:bodyPr/>
+                    </wps:wsp>
+                  </a:graphicData>
+                </a:graphic>
+                <wp14:sizeRelH relativeFrom="margin">
+                  <wp14:pctWidth>0</wp14:pctWidth>
+                </wp14:sizeRelH>
+                <wp14:sizeRelV relativeFrom="margin">
+                  <wp14:pctHeight>0</wp14:pctHeight>
+                </wp14:sizeRelV>
+              </wp:anchor>
+            </w:drawing>
+          </mc:Choice>
+          <mc:Fallback>
+            <w:pict>
+              <v:shape w14:anchorId="66CF9EC2" id="Straight Arrow Connector 30" o:spid="_x0000_s1026" type="#_x0000_t32" style="position:absolute;margin-left:184.95pt;margin-top:523.35pt;width:7.3pt;height:45.75pt;flip:x;z-index:251701248;visibility:visible;mso-wrap-style:square;mso-width-percent:0;mso-height-percent:0;mso-wrap-distance-left:9pt;mso-wrap-distance-top:0;mso-wrap-distance-right:9pt;mso-wrap-distance-bottom:0;mso-position-horizontal:absolute;mso-position-horizontal-relative:text;mso-position-vertical:absolute;mso-position-vertical-relative:text;mso-width-percent:0;mso-height-percent:0;mso-width-relative:margin;mso-height-relative:margin" o:gfxdata="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" strokecolor="black [3213]" strokeweight=".5pt">
+                <v:stroke endarrow="block" joinstyle="miter"/>
+              </v:shape>
+            </w:pict>
+          </mc:Fallback>
+        </mc:AlternateContent>
+      </w:r>
+      <w:r>
+        <w:rPr>
+          <w:noProof/>
+        </w:rPr>
+        <mc:AlternateContent>
+          <mc:Choice Requires="wps">
+            <w:drawing>
+              <wp:anchor distT="0" distB="0" distL="114300" distR="114300" simplePos="0" relativeHeight="251680768" behindDoc="0" locked="0" layoutInCell="1" allowOverlap="1" wp14:anchorId="5795DED4" wp14:editId="6D88E9AE">
+                <wp:simplePos x="0" y="0"/>
+                <wp:positionH relativeFrom="column">
+                  <wp:posOffset>2405380</wp:posOffset>
+                </wp:positionH>
+                <wp:positionV relativeFrom="paragraph">
+                  <wp:posOffset>7705090</wp:posOffset>
+                </wp:positionV>
+                <wp:extent cx="45085" cy="369570"/>
+                <wp:effectExtent l="57150" t="0" r="50165" b="49530"/>
+                <wp:wrapNone/>
+                <wp:docPr id="16" name="Straight Arrow Connector 16"/>
+                <wp:cNvGraphicFramePr/>
+                <a:graphic xmlns:a="http://schemas.openxmlformats.org/drawingml/2006/main">
+                  <a:graphicData uri="http://schemas.microsoft.com/office/word/2010/wordprocessingShape">
+                    <wps:wsp>
+                      <wps:cNvCnPr/>
+                      <wps:spPr>
+                        <a:xfrm flipH="1">
+                          <a:off x="0" y="0"/>
+                          <a:ext cx="45085" cy="369570"/>
+                        </a:xfrm>
+                        <a:prstGeom prst="straightConnector1">
+                          <a:avLst/>
+                        </a:prstGeom>
+                        <a:ln>
+                          <a:solidFill>
+                            <a:schemeClr val="tx1"/>
+                          </a:solidFill>
+                          <a:tailEnd type="triangle"/>
+                        </a:ln>
+                      </wps:spPr>
+                      <wps:style>
+                        <a:lnRef idx="1">
+                          <a:schemeClr val="accent1"/>
+                        </a:lnRef>
+                        <a:fillRef idx="0">
+                          <a:schemeClr val="accent1"/>
+                        </a:fillRef>
+                        <a:effectRef idx="0">
+                          <a:schemeClr val="accent1"/>
+                        </a:effectRef>
+                        <a:fontRef idx="minor">
+                          <a:schemeClr val="tx1"/>
+                        </a:fontRef>
+                      </wps:style>
+                      <wps:bodyPr/>
+                    </wps:wsp>
+                  </a:graphicData>
+                </a:graphic>
+                <wp14:sizeRelH relativeFrom="margin">
+                  <wp14:pctWidth>0</wp14:pctWidth>
+                </wp14:sizeRelH>
+                <wp14:sizeRelV relativeFrom="margin">
+                  <wp14:pctHeight>0</wp14:pctHeight>
+                </wp14:sizeRelV>
+              </wp:anchor>
+            </w:drawing>
+          </mc:Choice>
+          <mc:Fallback>
+            <w:pict>
+              <v:shape w14:anchorId="4E1BA3AB" id="Straight Arrow Connector 16" o:spid="_x0000_s1026" type="#_x0000_t32" style="position:absolute;margin-left:189.4pt;margin-top:606.7pt;width:3.55pt;height:29.1pt;flip:x;z-index:251680768;visibility:visible;mso-wrap-style:square;mso-width-percent:0;mso-height-percent:0;mso-wrap-distance-left:9pt;mso-wrap-distance-top:0;mso-wrap-distance-right:9pt;mso-wrap-distance-bottom:0;mso-position-horizontal:absolute;mso-position-horizontal-relative:text;mso-position-vertical:absolute;mso-position-vertical-relative:text;mso-width-percent:0;mso-height-percent:0;mso-width-relative:margin;mso-height-relative:margin" o:gfxdata="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" strokecolor="black [3213]" strokeweight=".5pt">
+                <v:stroke endarrow="block" joinstyle="miter"/>
+              </v:shape>
+            </w:pict>
+          </mc:Fallback>
+        </mc:AlternateContent>
+      </w:r>
+      <w:r>
+        <w:rPr>
+          <w:noProof/>
+        </w:rPr>
+        <mc:AlternateContent>
+          <mc:Choice Requires="wps">
+            <w:drawing>
+              <wp:anchor distT="0" distB="0" distL="114300" distR="114300" simplePos="0" relativeHeight="251699200" behindDoc="0" locked="0" layoutInCell="1" allowOverlap="1" wp14:anchorId="464AE26C" wp14:editId="04B5A342">
+                <wp:simplePos x="0" y="0"/>
+                <wp:positionH relativeFrom="column">
+                  <wp:posOffset>1329690</wp:posOffset>
+                </wp:positionH>
+                <wp:positionV relativeFrom="paragraph">
+                  <wp:posOffset>7237095</wp:posOffset>
+                </wp:positionV>
+                <wp:extent cx="2295525" cy="495300"/>
+                <wp:effectExtent l="19050" t="0" r="47625" b="19050"/>
+                <wp:wrapNone/>
+                <wp:docPr id="29" name="Parallelogram 29"/>
+                <wp:cNvGraphicFramePr/>
+                <a:graphic xmlns:a="http://schemas.openxmlformats.org/drawingml/2006/main">
+                  <a:graphicData uri="http://schemas.microsoft.com/office/word/2010/wordprocessingShape">
+                    <wps:wsp>
+                      <wps:cNvSpPr/>
+                      <wps:spPr>
+                        <a:xfrm>
+                          <a:off x="0" y="0"/>
+                          <a:ext cx="2295525" cy="495300"/>
+                        </a:xfrm>
+                        <a:prstGeom prst="parallelogram">
+                          <a:avLst/>
+                        </a:prstGeom>
+                        <a:noFill/>
+                        <a:ln>
+                          <a:solidFill>
+                            <a:schemeClr val="tx1"/>
+                          </a:solidFill>
+                        </a:ln>
+                      </wps:spPr>
+                      <wps:style>
+                        <a:lnRef idx="2">
+                          <a:schemeClr val="accent1">
+                            <a:shade val="50000"/>
+                          </a:schemeClr>
+                        </a:lnRef>
+                        <a:fillRef idx="1">
+                          <a:schemeClr val="accent1"/>
+                        </a:fillRef>
+                        <a:effectRef idx="0">
+                          <a:schemeClr val="accent1"/>
+                        </a:effectRef>
+                        <a:fontRef idx="minor">
+                          <a:schemeClr val="lt1"/>
+                        </a:fontRef>
+                      </wps:style>
+                      <wps:txbx>
+                        <w:txbxContent>
+                          <w:p>
+                            <w:pPr>
+                              <w:spacing w:line="240" w:lineRule="auto"/>
+                              <w:rPr>
+                                <w:color w:val="000000" w:themeColor="text1"/>
+                              </w:rPr>
+                            </w:pPr>
+                            <w:r>
+                              <w:rPr>
+                                <w:color w:val="000000" w:themeColor="text1"/>
+                              </w:rPr>
+                              <w:t>“Gia tri lon nhat la:” max</w:t>
+                            </w:r>
+                          </w:p>
+                        </w:txbxContent>
+                      </wps:txbx>
+                      <wps:bodyPr rot="0" spcFirstLastPara="0" vertOverflow="overflow" horzOverflow="overflow" vert="horz" wrap="square" lIns="91440" tIns="45720" rIns="91440" bIns="45720" numCol="1" spcCol="0" rtlCol="0" fromWordArt="0" anchor="ctr" anchorCtr="0" forceAA="0" compatLnSpc="1">
+                        <a:prstTxWarp prst="textNoShape">
+                          <a:avLst/>
+                        </a:prstTxWarp>
+                        <a:noAutofit/>
+                      </wps:bodyPr>
+                    </wps:wsp>
+                  </a:graphicData>
+                </a:graphic>
+                <wp14:sizeRelH relativeFrom="margin">
+                  <wp14:pctWidth>0</wp14:pctWidth>
+                </wp14:sizeRelH>
+                <wp14:sizeRelV relativeFrom="margin">
+                  <wp14:pctHeight>0</wp14:pctHeight>
+                </wp14:sizeRelV>
+              </wp:anchor>
+            </w:drawing>
+          </mc:Choice>
+          <mc:Fallback>
+            <w:pict>
+              <v:shapetype w14:anchorId="464AE26C" id="_x0000_t7" coordsize="21600,21600" o:spt="7" adj="5400" path="m@0,l,21600@1,21600,21600,xe">
+                <v:stroke joinstyle="miter"/>
+                <v:formulas>
+                  <v:f eqn="val #0"/>
+                  <v:f eqn="sum width 0 #0"/>
+                  <v:f eqn="prod #0 1 2"/>
+                  <v:f eqn="sum width 0 @2"/>
+                  <v:f eqn="mid #0 width"/>
+                  <v:f eqn="mid @1 0"/>
+                  <v:f eqn="prod height width #0"/>
+                  <v:f eqn="prod @6 1 2"/>
+                  <v:f eqn="sum height 0 @7"/>
+                  <v:f eqn="prod width 1 2"/>
+                  <v:f eqn="sum #0 0 @9"/>
+                  <v:f eqn="if @10 @8 0"/>
+                  <v:f eqn="if @10 @7 height"/>
+                </v:formulas>
+                <v:path gradientshapeok="t" o:connecttype="custom" o:connectlocs="@4,0;10800,@11;@3,10800;@5,21600;10800,@12;@2,10800" textboxrect="1800,1800,19800,19800;8100,8100,13500,13500;10800,10800,10800,10800"/>
+                <v:handles>
+                  <v:h position="#0,topLeft" xrange="0,21600"/>
+                </v:handles>
+              </v:shapetype>
+              <v:shape id="Parallelogram 29" o:spid="_x0000_s1027" type="#_x0000_t7" style="position:absolute;margin-left:104.7pt;margin-top:569.85pt;width:180.75pt;height:39pt;z-index:251699200;visibility:visible;mso-wrap-style:square;mso-width-percent:0;mso-height-percent:0;mso-wrap-distance-left:9pt;mso-wrap-distance-top:0;mso-wrap-distance-right:9pt;mso-wrap-distance-bottom:0;mso-position-horizontal:absolute;mso-position-horizontal-relative:text;mso-position-vertical:absolute;mso-position-vertical-relative:text;mso-width-percent:0;mso-height-percent:0;mso-width-relative:margin;mso-height-relative:margin;v-text-anchor:middle" o:gfxdata="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" adj="1165" filled="f" strokecolor="black [3213]" strokeweight="1pt">
+                <v:textbox>
+                  <w:txbxContent>
+                    <w:p>
+                      <w:pPr>
+                        <w:spacing w:line="240" w:lineRule="auto"/>
+                        <w:rPr>
+                          <w:color w:val="000000" w:themeColor="text1"/>
+                        </w:rPr>
+                      </w:pPr>
+                      <w:r>
+                        <w:rPr>
+                          <w:color w:val="000000" w:themeColor="text1"/>
+                        </w:rPr>
+                        <w:t>“Gia tri lon nhat la:” max</w:t>
+                      </w:r>
+                    </w:p>
+                  </w:txbxContent>
+                </v:textbox>
+              </v:shape>
+            </w:pict>
+          </mc:Fallback>
+        </mc:AlternateContent>
+      </w:r>
+      <w:r>
+        <w:rPr>
+          <w:noProof/>
+        </w:rPr>
+        <mc:AlternateContent>
+          <mc:Choice Requires="wps">
+            <w:drawing>
+              <wp:anchor distT="0" distB="0" distL="114300" distR="114300" simplePos="0" relativeHeight="251660288" behindDoc="0" locked="0" layoutInCell="1" allowOverlap="1" wp14:anchorId="1F7E2763" wp14:editId="3B376BA8">
+                <wp:simplePos x="0" y="0"/>
+                <wp:positionH relativeFrom="column">
+                  <wp:posOffset>1310640</wp:posOffset>
+                </wp:positionH>
+                <wp:positionV relativeFrom="paragraph">
+                  <wp:posOffset>626746</wp:posOffset>
+                </wp:positionV>
+                <wp:extent cx="1866900" cy="800100"/>
+                <wp:effectExtent l="19050" t="0" r="38100" b="19050"/>
+                <wp:wrapNone/>
+                <wp:docPr id="3" name="Parallelogram 3"/>
+                <wp:cNvGraphicFramePr/>
+                <a:graphic xmlns:a="http://schemas.openxmlformats.org/drawingml/2006/main">
+                  <a:graphicData uri="http://schemas.microsoft.com/office/word/2010/wordprocessingShape">
+                    <wps:wsp>
+                      <wps:cNvSpPr/>
+                      <wps:spPr>
+                        <a:xfrm>
+                          <a:off x="0" y="0"/>
+                          <a:ext cx="1866900" cy="800100"/>
+                        </a:xfrm>
+                        <a:prstGeom prst="parallelogram">
+                          <a:avLst/>
+                        </a:prstGeom>
+                        <a:noFill/>
+                        <a:ln>
+                          <a:solidFill>
+                            <a:schemeClr val="tx1"/>
+                          </a:solidFill>
+                        </a:ln>
+                      </wps:spPr>
+                      <wps:style>
+                        <a:lnRef idx="2">
+                          <a:schemeClr val="accent1">
+                            <a:shade val="50000"/>
+                          </a:schemeClr>
+                        </a:lnRef>
+                        <a:fillRef idx="1">
+                          <a:schemeClr val="accent1"/>
+                        </a:fillRef>
+                        <a:effectRef idx="0">
+                          <a:schemeClr val="accent1"/>
+                        </a:effectRef>
+                        <a:fontRef idx="minor">
+                          <a:schemeClr val="lt1"/>
+                        </a:fontRef>
+                      </wps:style>
+                      <wps:txbx>
+                        <w:txbxContent>
+                          <w:p>
+                            <w:pPr>
+                              <w:spacing w:line="240" w:lineRule="auto"/>
+                              <w:rPr>
+                                <w:color w:val="000000" w:themeColor="text1"/>
+                              </w:rPr>
+                            </w:pPr>
+                            <w:r>
+                              <w:rPr>
+                                <w:color w:val="000000" w:themeColor="text1"/>
+                              </w:rPr>
+                              <w:t>Input     a1,a2,..,an</w:t>
+                            </w:r>
+                          </w:p>
+                          <w:p>
+                            <w:pPr>
+                              <w:spacing w:line="240" w:lineRule="auto"/>
+                              <w:rPr>
+                                <w:color w:val="000000" w:themeColor="text1"/>
+                              </w:rPr>
+                            </w:pPr>
+                            <w:r>
+                              <w:rPr>
+                                <w:color w:val="000000" w:themeColor="text1"/>
+                              </w:rPr>
+                              <w:t>Khai bao bien max, i</w:t>
+                            </w:r>
+                          </w:p>
+                        </w:txbxContent>
+                      </wps:txbx>
+                      <wps:bodyPr rot="0" spcFirstLastPara="0" vertOverflow="overflow" horzOverflow="overflow" vert="horz" wrap="square" lIns="91440" tIns="45720" rIns="91440" bIns="45720" numCol="1" spcCol="0" rtlCol="0" fromWordArt="0" anchor="ctr" anchorCtr="0" forceAA="0" compatLnSpc="1">
+                        <a:prstTxWarp prst="textNoShape">
+                          <a:avLst/>
+                        </a:prstTxWarp>
+                        <a:noAutofit/>
+                      </wps:bodyPr>
+                    </wps:wsp>
+                  </a:graphicData>
+                </a:graphic>
+                <wp14:sizeRelH relativeFrom="margin">
+                  <wp14:pctWidth>0</wp14:pctWidth>
+                </wp14:sizeRelH>
+                <wp14:sizeRelV relativeFrom="margin">
+                  <wp14:pctHeight>0</wp14:pctHeight>
+                </wp14:sizeRelV>
+              </wp:anchor>
+            </w:drawing>
+          </mc:Choice>
+          <mc:Fallback>
+            <w:pict>
+              <v:shape w14:anchorId="1F7E2763" id="Parallelogram 3" o:spid="_x0000_s1028" type="#_x0000_t7" style="position:absolute;margin-left:103.2pt;margin-top:49.35pt;width:147pt;height:63pt;z-index:251660288;visibility:visible;mso-wrap-style:square;mso-width-percent:0;mso-height-percent:0;mso-wrap-distance-left:9pt;mso-wrap-distance-top:0;mso-wrap-distance-right:9pt;mso-wrap-distance-bottom:0;mso-position-horizontal:absolute;mso-position-horizontal-relative:text;mso-position-vertical:absolute;mso-position-vertical-relative:text;mso-width-percent:0;mso-height-percent:0;mso-width-relative:margin;mso-height-relative:margin;v-text-anchor:middle" o:gfxdata="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" adj="2314" filled="f" strokecolor="black [3213]" strokeweight="1pt">
+                <v:textbox>
+                  <w:txbxContent>
+                    <w:p>
+                      <w:pPr>
+                        <w:spacing w:line="240" w:lineRule="auto"/>
+                        <w:rPr>
+                          <w:color w:val="000000" w:themeColor="text1"/>
+                        </w:rPr>
+                      </w:pPr>
+                      <w:r>
+                        <w:rPr>
+                          <w:color w:val="000000" w:themeColor="text1"/>
+                        </w:rPr>
+                        <w:t>Input     a1,a2,..,an</w:t>
+                      </w:r>
+                    </w:p>
+                    <w:p>
+                      <w:pPr>
+                        <w:spacing w:line="240" w:lineRule="auto"/>
+                        <w:rPr>
+                          <w:color w:val="000000" w:themeColor="text1"/>
+                        </w:rPr>
+                      </w:pPr>
+                      <w:r>
+                        <w:rPr>
+                          <w:color w:val="000000" w:themeColor="text1"/>
+                        </w:rPr>
+                        <w:t>Khai bao bien max, i</w:t>
+                      </w:r>
+                    </w:p>
+                  </w:txbxContent>
+                </v:textbox>
+              </v:shape>
+            </w:pict>
+          </mc:Fallback>
+        </mc:AlternateContent>
+      </w:r>
+      <w:r>
+        <w:rPr>
+          <w:noProof/>
+          <w:color w:val="FF0000"/>
+        </w:rPr>
+        <mc:AlternateContent>
+          <mc:Choice Requires="wps">
+            <w:drawing>
+              <wp:anchor distT="0" distB="0" distL="114300" distR="114300" simplePos="0" relativeHeight="251697152" behindDoc="0" locked="0" layoutInCell="1" allowOverlap="1" wp14:anchorId="1CCB9DDD" wp14:editId="7CB9EBCA">
+                <wp:simplePos x="0" y="0"/>
+                <wp:positionH relativeFrom="column">
+                  <wp:posOffset>1586865</wp:posOffset>
+                </wp:positionH>
+                <wp:positionV relativeFrom="paragraph">
+                  <wp:posOffset>3436620</wp:posOffset>
+                </wp:positionV>
+                <wp:extent cx="876300" cy="3190875"/>
+                <wp:effectExtent l="1085850" t="0" r="19050" b="28575"/>
+                <wp:wrapNone/>
+                <wp:docPr id="28" name="Connector: Elbow 28"/>
+                <wp:cNvGraphicFramePr/>
+                <a:graphic xmlns:a="http://schemas.openxmlformats.org/drawingml/2006/main">
+                  <a:graphicData uri="http://schemas.microsoft.com/office/word/2010/wordprocessingShape">
+                    <wps:wsp>
+                      <wps:cNvCnPr/>
+                      <wps:spPr>
+                        <a:xfrm>
+                          <a:off x="0" y="0"/>
+                          <a:ext cx="876300" cy="3190875"/>
+                        </a:xfrm>
+                        <a:prstGeom prst="bentConnector3">
+                          <a:avLst>
+                            <a:gd name="adj1" fmla="val -123133"/>
+                          </a:avLst>
+                        </a:prstGeom>
+                      </wps:spPr>
+                      <wps:style>
+                        <a:lnRef idx="1">
+                          <a:schemeClr val="dk1"/>
+                        </a:lnRef>
+                        <a:fillRef idx="0">
+                          <a:schemeClr val="dk1"/>
+                        </a:fillRef>
+                        <a:effectRef idx="0">
+                          <a:schemeClr val="dk1"/>
+                        </a:effectRef>
+                        <a:fontRef idx="minor">
+                          <a:schemeClr val="tx1"/>
+                        </a:fontRef>
+                      </wps:style>
+                      <wps:bodyPr/>
+                    </wps:wsp>
+                  </a:graphicData>
+                </a:graphic>
+                <wp14:sizeRelH relativeFrom="margin">
+                  <wp14:pctWidth>0</wp14:pctWidth>
+                </wp14:sizeRelH>
+                <wp14:sizeRelV relativeFrom="margin">
+                  <wp14:pctHeight>0</wp14:pctHeight>
+                </wp14:sizeRelV>
+              </wp:anchor>
+            </w:drawing>
+          </mc:Choice>
+          <mc:Fallback>
+            <w:pict>
+              <v:shapetype w14:anchorId="05C2D412" id="_x0000_t34" coordsize="21600,21600" o:spt="34" o:oned="t" adj="10800" path="m,l@0,0@0,21600,21600,21600e" filled="f">
+                <v:stroke joinstyle="miter"/>
+                <v:formulas>
+                  <v:f eqn="val #0"/>
+                </v:formulas>
+                <v:path arrowok="t" fillok="f" o:connecttype="none"/>
+                <v:handles>
+                  <v:h position="#0,center"/>
+                </v:handles>
+                <o:lock v:ext="edit" shapetype="t"/>
+              </v:shapetype>
+              <v:shape id="Connector: Elbow 28" o:spid="_x0000_s1026" type="#_x0000_t34" style="position:absolute;margin-left:124.95pt;margin-top:270.6pt;width:69pt;height:251.25pt;z-index:251697152;visibility:visible;mso-wrap-style:square;mso-width-percent:0;mso-height-percent:0;mso-wrap-distance-left:9pt;mso-wrap-distance-top:0;mso-wrap-distance-right:9pt;mso-wrap-distance-bottom:0;mso-position-horizontal:absolute;mso-position-horizontal-relative:text;mso-position-vertical:absolute;mso-position-vertical-relative:text;mso-width-percent:0;mso-height-percent:0;mso-width-relative:margin;mso-height-relative:margin" o:gfxdata="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" adj="-26597" strokecolor="black [3200]" strokeweight=".5pt"/>
+            </w:pict>
+          </mc:Fallback>
+        </mc:AlternateContent>
+      </w:r>
+      <w:r>
+        <w:rPr>
+          <w:noProof/>
+          <w:color w:val="FF0000"/>
+        </w:rPr>
+        <mc:AlternateContent>
+          <mc:Choice Requires="wps">
+            <w:drawing>
+              <wp:anchor distT="0" distB="0" distL="114300" distR="114300" simplePos="0" relativeHeight="251661312" behindDoc="0" locked="0" layoutInCell="1" allowOverlap="1" wp14:anchorId="3FC6E137" wp14:editId="60028A73">
+                <wp:simplePos x="0" y="0"/>
+                <wp:positionH relativeFrom="column">
+                  <wp:posOffset>1577340</wp:posOffset>
+                </wp:positionH>
+                <wp:positionV relativeFrom="paragraph">
+                  <wp:posOffset>3179445</wp:posOffset>
+                </wp:positionV>
+                <wp:extent cx="1200150" cy="504825"/>
+                <wp:effectExtent l="19050" t="19050" r="19050" b="47625"/>
+                <wp:wrapNone/>
+                <wp:docPr id="4" name="Diamond 4"/>
+                <wp:cNvGraphicFramePr/>
+                <a:graphic xmlns:a="http://schemas.openxmlformats.org/drawingml/2006/main">
+                  <a:graphicData uri="http://schemas.microsoft.com/office/word/2010/wordprocessingShape">
+                    <wps:wsp>
+                      <wps:cNvSpPr/>
+                      <wps:spPr>
+                        <a:xfrm>
+                          <a:off x="0" y="0"/>
+                          <a:ext cx="1200150" cy="504825"/>
+                        </a:xfrm>
+                        <a:prstGeom prst="diamond">
+                          <a:avLst/>
+                        </a:prstGeom>
+                        <a:noFill/>
+                        <a:ln>
+                          <a:solidFill>
+                            <a:schemeClr val="tx1"/>
+                          </a:solidFill>
+                        </a:ln>
+                      </wps:spPr>
+                      <wps:style>
+                        <a:lnRef idx="2">
+                          <a:schemeClr val="accent1">
+                            <a:shade val="50000"/>
+                          </a:schemeClr>
+                        </a:lnRef>
+                        <a:fillRef idx="1">
+                          <a:schemeClr val="accent1"/>
+                        </a:fillRef>
+                        <a:effectRef idx="0">
+                          <a:schemeClr val="accent1"/>
+                        </a:effectRef>
+                        <a:fontRef idx="minor">
+                          <a:schemeClr val="lt1"/>
+                        </a:fontRef>
+                      </wps:style>
+                      <wps:txbx>
+                        <w:txbxContent>
+                          <w:p>
+                            <w:pPr>
+                              <w:jc w:val="center"/>
+                              <w:rPr>
+                                <w:shd w:val="pct15" w:color="auto" w:fill="FFFFFF"/>
+                              </w:rPr>
+                            </w:pPr>
+                            <w:r>
+                              <w:rPr>
+                                <w:shd w:val="pct15" w:color="auto" w:fill="FFFFFF"/>
+                              </w:rPr>
+                              <w:t>If I&lt;=n</w:t>
+                            </w:r>
+                          </w:p>
+                        </w:txbxContent>
+                      </wps:txbx>
+                      <wps:bodyPr rot="0" spcFirstLastPara="0" vertOverflow="overflow" horzOverflow="overflow" vert="horz" wrap="square" lIns="91440" tIns="45720" rIns="91440" bIns="45720" numCol="1" spcCol="0" rtlCol="0" fromWordArt="0" anchor="ctr" anchorCtr="0" forceAA="0" compatLnSpc="1">
+                        <a:prstTxWarp prst="textNoShape">
+                          <a:avLst/>
+                        </a:prstTxWarp>
+                        <a:noAutofit/>
+                      </wps:bodyPr>
+                    </wps:wsp>
+                  </a:graphicData>
+                </a:graphic>
+                <wp14:sizeRelH relativeFrom="margin">
+                  <wp14:pctWidth>0</wp14:pctWidth>
+                </wp14:sizeRelH>
+                <wp14:sizeRelV relativeFrom="margin">
+                  <wp14:pctHeight>0</wp14:pctHeight>
+                </wp14:sizeRelV>
+              </wp:anchor>
+            </w:drawing>
+          </mc:Choice>
+          <mc:Fallback>
+            <w:pict>
+              <v:shapetype w14:anchorId="3FC6E137" id="_x0000_t4" coordsize="21600,21600" o:spt="4" path="m10800,l,10800,10800,21600,21600,10800xe">
+                <v:stroke joinstyle="miter"/>
+                <v:path gradientshapeok="t" o:connecttype="rect" textboxrect="5400,5400,16200,16200"/>
+              </v:shapetype>
+              <v:shape id="Diamond 4" o:spid="_x0000_s1029" type="#_x0000_t4" style="position:absolute;margin-left:124.2pt;margin-top:250.35pt;width:94.5pt;height:39.75pt;z-index:251661312;visibility:visible;mso-wrap-style:square;mso-width-percent:0;mso-height-percent:0;mso-wrap-distance-left:9pt;mso-wrap-distance-top:0;mso-wrap-distance-right:9pt;mso-wrap-distance-bottom:0;mso-position-horizontal:absolute;mso-position-horizontal-relative:text;mso-position-vertical:absolute;mso-position-vertical-relative:text;mso-width-percent:0;mso-height-percent:0;mso-width-relative:margin;mso-height-relative:margin;v-text-anchor:middle" o:gfxdata="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" filled="f" strokecolor="black [3213]" strokeweight="1pt">
+                <v:textbox>
+                  <w:txbxContent>
+                    <w:p>
+                      <w:pPr>
+                        <w:jc w:val="center"/>
+                        <w:rPr>
+                          <w:shd w:val="pct15" w:color="auto" w:fill="FFFFFF"/>
+                        </w:rPr>
+                      </w:pPr>
+                      <w:r>
+                        <w:rPr>
+                          <w:shd w:val="pct15" w:color="auto" w:fill="FFFFFF"/>
+                        </w:rPr>
+                        <w:t>If I&lt;=n</w:t>
+                      </w:r>
+                    </w:p>
+                  </w:txbxContent>
+                </v:textbox>
+              </v:shape>
+            </w:pict>
+          </mc:Fallback>
+        </mc:AlternateContent>
+      </w:r>
+      <w:r>
+        <w:rPr>
+          <w:noProof/>
+        </w:rPr>
+        <mc:AlternateContent>
+          <mc:Choice Requires="wps">
+            <w:drawing>
+              <wp:anchor distT="0" distB="0" distL="114300" distR="114300" simplePos="0" relativeHeight="251689984" behindDoc="0" locked="0" layoutInCell="1" allowOverlap="1" wp14:anchorId="62310B7E" wp14:editId="6D308A49">
+                <wp:simplePos x="0" y="0"/>
+                <wp:positionH relativeFrom="column">
+                  <wp:posOffset>2033905</wp:posOffset>
+                </wp:positionH>
+                <wp:positionV relativeFrom="paragraph">
+                  <wp:posOffset>5255894</wp:posOffset>
+                </wp:positionV>
+                <wp:extent cx="45719" cy="352425"/>
+                <wp:effectExtent l="57150" t="0" r="50165" b="47625"/>
+                <wp:wrapNone/>
+                <wp:docPr id="22" name="Straight Arrow Connector 22"/>
+                <wp:cNvGraphicFramePr/>
+                <a:graphic xmlns:a="http://schemas.openxmlformats.org/drawingml/2006/main">
+                  <a:graphicData uri="http://schemas.microsoft.com/office/word/2010/wordprocessingShape">
+                    <wps:wsp>
+                      <wps:cNvCnPr/>
+                      <wps:spPr>
+                        <a:xfrm flipH="1">
+                          <a:off x="0" y="0"/>
+                          <a:ext cx="45719" cy="352425"/>
+                        </a:xfrm>
+                        <a:prstGeom prst="straightConnector1">
+                          <a:avLst/>
+                        </a:prstGeom>
+                        <a:ln>
+                          <a:tailEnd type="triangle"/>
+                        </a:ln>
+                      </wps:spPr>
+                      <wps:style>
+                        <a:lnRef idx="1">
+                          <a:schemeClr val="dk1"/>
+                        </a:lnRef>
+                        <a:fillRef idx="0">
+                          <a:schemeClr val="dk1"/>
+                        </a:fillRef>
+                        <a:effectRef idx="0">
+                          <a:schemeClr val="dk1"/>
+                        </a:effectRef>
+                        <a:fontRef idx="minor">
+                          <a:schemeClr val="tx1"/>
+                        </a:fontRef>
+                      </wps:style>
+                      <wps:bodyPr/>
+                    </wps:wsp>
+                  </a:graphicData>
+                </a:graphic>
+                <wp14:sizeRelH relativeFrom="margin">
+                  <wp14:pctWidth>0</wp14:pctWidth>
+                </wp14:sizeRelH>
+                <wp14:sizeRelV relativeFrom="margin">
+                  <wp14:pctHeight>0</wp14:pctHeight>
+                </wp14:sizeRelV>
+              </wp:anchor>
+            </w:drawing>
+          </mc:Choice>
+          <mc:Fallback>
+            <w:pict>
+              <v:shape w14:anchorId="666EDF78" id="Straight Arrow Connector 22" o:spid="_x0000_s1026" type="#_x0000_t32" style="position:absolute;margin-left:160.15pt;margin-top:413.85pt;width:3.6pt;height:27.75pt;flip:x;z-index:251689984;visibility:visible;mso-wrap-style:square;mso-width-percent:0;mso-height-percent:0;mso-wrap-distance-left:9pt;mso-wrap-distance-top:0;mso-wrap-distance-right:9pt;mso-wrap-distance-bottom:0;mso-position-horizontal:absolute;mso-position-horizontal-relative:text;mso-position-vertical:absolute;mso-position-vertical-relative:text;mso-width-percent:0;mso-height-percent:0;mso-width-relative:margin;mso-height-relative:margin" o:gfxdata="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" strokecolor="black [3200]" strokeweight=".5pt">
+                <v:stroke endarrow="block" joinstyle="miter"/>
+              </v:shape>
+            </w:pict>
+          </mc:Fallback>
+        </mc:AlternateContent>
+      </w:r>
+      <w:r>
+        <w:rPr>
+          <w:noProof/>
+        </w:rPr>
+        <mc:AlternateContent>
+          <mc:Choice Requires="wps">
+            <w:drawing>
+              <wp:anchor distT="0" distB="0" distL="114300" distR="114300" simplePos="0" relativeHeight="251676672" behindDoc="0" locked="0" layoutInCell="1" allowOverlap="1" wp14:anchorId="47E85101" wp14:editId="475EAAEE">
+                <wp:simplePos x="0" y="0"/>
+                <wp:positionH relativeFrom="column">
+                  <wp:posOffset>2091055</wp:posOffset>
+                </wp:positionH>
+                <wp:positionV relativeFrom="paragraph">
+                  <wp:posOffset>4617720</wp:posOffset>
+                </wp:positionV>
+                <wp:extent cx="45719" cy="342900"/>
+                <wp:effectExtent l="57150" t="0" r="50165" b="57150"/>
+                <wp:wrapNone/>
+                <wp:docPr id="13" name="Straight Arrow Connector 13"/>
+                <wp:cNvGraphicFramePr/>
+                <a:graphic xmlns:a="http://schemas.openxmlformats.org/drawingml/2006/main">
+                  <a:graphicData uri="http://schemas.microsoft.com/office/word/2010/wordprocessingShape">
+                    <wps:wsp>
+                      <wps:cNvCnPr/>
+                      <wps:spPr>
+                        <a:xfrm flipH="1">
+                          <a:off x="0" y="0"/>
+                          <a:ext cx="45719" cy="342900"/>
+                        </a:xfrm>
+                        <a:prstGeom prst="straightConnector1">
+                          <a:avLst/>
+                        </a:prstGeom>
+                        <a:ln>
+                          <a:tailEnd type="triangle"/>
+                        </a:ln>
+                      </wps:spPr>
+                      <wps:style>
+                        <a:lnRef idx="1">
+                          <a:schemeClr val="dk1"/>
+                        </a:lnRef>
+                        <a:fillRef idx="0">
+                          <a:schemeClr val="dk1"/>
+                        </a:fillRef>
+                        <a:effectRef idx="0">
+                          <a:schemeClr val="dk1"/>
+                        </a:effectRef>
+                        <a:fontRef idx="minor">
+                          <a:schemeClr val="tx1"/>
+                        </a:fontRef>
+                      </wps:style>
+                      <wps:bodyPr/>
+                    </wps:wsp>
+                  </a:graphicData>
+                </a:graphic>
+                <wp14:sizeRelH relativeFrom="margin">
+                  <wp14:pctWidth>0</wp14:pctWidth>
+                </wp14:sizeRelH>
+                <wp14:sizeRelV relativeFrom="margin">
+                  <wp14:pctHeight>0</wp14:pctHeight>
+                </wp14:sizeRelV>
+              </wp:anchor>
+            </w:drawing>
+          </mc:Choice>
+          <mc:Fallback>
+            <w:pict>
+              <v:shape w14:anchorId="0104297C" id="Straight Arrow Connector 13" o:spid="_x0000_s1026" type="#_x0000_t32" style="position:absolute;margin-left:164.65pt;margin-top:363.6pt;width:3.6pt;height:27pt;flip:x;z-index:251676672;visibility:visible;mso-wrap-style:square;mso-width-percent:0;mso-height-percent:0;mso-wrap-distance-left:9pt;mso-wrap-distance-top:0;mso-wrap-distance-right:9pt;mso-wrap-distance-bottom:0;mso-position-horizontal:absolute;mso-position-horizontal-relative:text;mso-position-vertical:absolute;mso-position-vertical-relative:text;mso-width-percent:0;mso-height-percent:0;mso-width-relative:margin;mso-height-relative:margin" o:gfxdata="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" strokecolor="black [3200]" strokeweight=".5pt">
+                <v:stroke endarrow="block" joinstyle="miter"/>
+              </v:shape>
+            </w:pict>
+          </mc:Fallback>
+        </mc:AlternateContent>
+      </w:r>
+      <w:r>
+        <w:rPr>
+          <w:noProof/>
+        </w:rPr>
+        <mc:AlternateContent>
+          <mc:Choice Requires="wps">
+            <w:drawing>
+              <wp:anchor distT="0" distB="0" distL="114300" distR="114300" simplePos="0" relativeHeight="251696128" behindDoc="0" locked="0" layoutInCell="1" allowOverlap="1" wp14:anchorId="43152ACD" wp14:editId="07F2210C">
+                <wp:simplePos x="0" y="0"/>
+                <wp:positionH relativeFrom="column">
+                  <wp:posOffset>2063116</wp:posOffset>
+                </wp:positionH>
+                <wp:positionV relativeFrom="paragraph">
+                  <wp:posOffset>3855719</wp:posOffset>
+                </wp:positionV>
+                <wp:extent cx="95250" cy="2266950"/>
+                <wp:effectExtent l="0" t="76200" r="1752600" b="19050"/>
+                <wp:wrapNone/>
+                <wp:docPr id="26" name="Connector: Elbow 26"/>
+                <wp:cNvGraphicFramePr/>
+                <a:graphic xmlns:a="http://schemas.openxmlformats.org/drawingml/2006/main">
+                  <a:graphicData uri="http://schemas.microsoft.com/office/word/2010/wordprocessingShape">
+                    <wps:wsp>
+                      <wps:cNvCnPr/>
+                      <wps:spPr>
+                        <a:xfrm flipV="1">
+                          <a:off x="0" y="0"/>
+                          <a:ext cx="95250" cy="2266950"/>
+                        </a:xfrm>
+                        <a:prstGeom prst="bentConnector3">
+                          <a:avLst>
+                            <a:gd name="adj1" fmla="val 1912583"/>
+                          </a:avLst>
+                        </a:prstGeom>
+                        <a:ln>
+                          <a:solidFill>
+                            <a:schemeClr val="tx1"/>
+                          </a:solidFill>
+                          <a:tailEnd type="triangle"/>
+                        </a:ln>
+                      </wps:spPr>
+                      <wps:style>
+                        <a:lnRef idx="1">
+                          <a:schemeClr val="accent1"/>
+                        </a:lnRef>
+                        <a:fillRef idx="0">
+                          <a:schemeClr val="accent1"/>
+                        </a:fillRef>
+                        <a:effectRef idx="0">
+                          <a:schemeClr val="accent1"/>
+                        </a:effectRef>
+                        <a:fontRef idx="minor">
+                          <a:schemeClr val="tx1"/>
+                        </a:fontRef>
+                      </wps:style>
+                      <wps:bodyPr/>
+                    </wps:wsp>
+                  </a:graphicData>
+                </a:graphic>
+                <wp14:sizeRelH relativeFrom="margin">
+                  <wp14:pctWidth>0</wp14:pctWidth>
+                </wp14:sizeRelH>
+                <wp14:sizeRelV relativeFrom="margin">
+                  <wp14:pctHeight>0</wp14:pctHeight>
+                </wp14:sizeRelV>
+              </wp:anchor>
+            </w:drawing>
+          </mc:Choice>
+          <mc:Fallback>
+            <w:pict>
+              <v:shape w14:anchorId="7529DC23" id="Connector: Elbow 26" o:spid="_x0000_s1026" type="#_x0000_t34" style="position:absolute;margin-left:162.45pt;margin-top:303.6pt;width:7.5pt;height:178.5pt;flip:y;z-index:251696128;visibility:visible;mso-wrap-style:square;mso-width-percent:0;mso-height-percent:0;mso-wrap-distance-left:9pt;mso-wrap-distance-top:0;mso-wrap-distance-right:9pt;mso-wrap-distance-bottom:0;mso-position-horizontal:absolute;mso-position-horizontal-relative:text;mso-position-vertical:absolute;mso-position-vertical-relative:text;mso-width-percent:0;mso-height-percent:0;mso-width-relative:margin;mso-height-relative:margin" o:gfxdata="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" adj="413118" strokecolor="black [3213]" strokeweight=".5pt">
+                <v:stroke endarrow="block"/>
+              </v:shape>
+            </w:pict>
+          </mc:Fallback>
+        </mc:AlternateContent>
+      </w:r>
+      <w:r>
+        <w:rPr>
+          <w:noProof/>
+        </w:rPr>
+        <mc:AlternateContent>
+          <mc:Choice Requires="wps">
+            <w:drawing>
+              <wp:anchor distT="0" distB="0" distL="114300" distR="114300" simplePos="0" relativeHeight="251695104" behindDoc="0" locked="0" layoutInCell="1" allowOverlap="1" wp14:anchorId="2B821B44" wp14:editId="3B825B0D">
+                <wp:simplePos x="0" y="0"/>
+                <wp:positionH relativeFrom="column">
+                  <wp:posOffset>2053590</wp:posOffset>
+                </wp:positionH>
+                <wp:positionV relativeFrom="paragraph">
+                  <wp:posOffset>5894070</wp:posOffset>
+                </wp:positionV>
+                <wp:extent cx="9525" cy="238125"/>
+                <wp:effectExtent l="0" t="0" r="28575" b="28575"/>
+                <wp:wrapNone/>
+                <wp:docPr id="25" name="Straight Connector 25"/>
+                <wp:cNvGraphicFramePr/>
+                <a:graphic xmlns:a="http://schemas.openxmlformats.org/drawingml/2006/main">
+                  <a:graphicData uri="http://schemas.microsoft.com/office/word/2010/wordprocessingShape">
+                    <wps:wsp>
+                      <wps:cNvCnPr/>
+                      <wps:spPr>
+                        <a:xfrm flipH="1">
+                          <a:off x="0" y="0"/>
+                          <a:ext cx="9525" cy="238125"/>
+                        </a:xfrm>
+                        <a:prstGeom prst="line">
+                          <a:avLst/>
+                        </a:prstGeom>
+                      </wps:spPr>
+                      <wps:style>
+                        <a:lnRef idx="1">
+                          <a:schemeClr val="dk1"/>
+                        </a:lnRef>
+                        <a:fillRef idx="0">
+                          <a:schemeClr val="dk1"/>
+                        </a:fillRef>
+                        <a:effectRef idx="0">
+                          <a:schemeClr val="dk1"/>
+                        </a:effectRef>
+                        <a:fontRef idx="minor">
+                          <a:schemeClr val="tx1"/>
+                        </a:fontRef>
+                      </wps:style>
+                      <wps:bodyPr/>
+                    </wps:wsp>
+                  </a:graphicData>
+                </a:graphic>
+              </wp:anchor>
+            </w:drawing>
+          </mc:Choice>
+          <mc:Fallback>
+            <w:pict>
+              <v:line w14:anchorId="515ED088" id="Straight Connector 25" o:spid="_x0000_s1026" style="position:absolute;flip:x;z-index:251695104;visibility:visible;mso-wrap-style:square;mso-wrap-distance-left:9pt;mso-wrap-distance-top:0;mso-wrap-distance-right:9pt;mso-wrap-distance-bottom:0;mso-position-horizontal:absolute;mso-position-horizontal-relative:text;mso-position-vertical:absolute;mso-position-vertical-relative:text" from="161.7pt,464.1pt" to="162.45pt,482.85pt" o:gfxdata="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" strokecolor="black [3200]" strokeweight=".5pt">
+                <v:stroke joinstyle="miter"/>
+              </v:line>
+            </w:pict>
+          </mc:Fallback>
+        </mc:AlternateContent>
+      </w:r>
+      <w:r>
+        <w:rPr>
+          <w:noProof/>
+        </w:rPr>
+        <mc:AlternateContent>
+          <mc:Choice Requires="wps">
+            <w:drawing>
+              <wp:anchor distT="0" distB="0" distL="114300" distR="114300" simplePos="0" relativeHeight="251694080" behindDoc="0" locked="0" layoutInCell="1" allowOverlap="1" wp14:anchorId="765F21B5" wp14:editId="33075578">
+                <wp:simplePos x="0" y="0"/>
+                <wp:positionH relativeFrom="margin">
+                  <wp:align>center</wp:align>
+                </wp:positionH>
+                <wp:positionV relativeFrom="paragraph">
+                  <wp:posOffset>4331970</wp:posOffset>
+                </wp:positionV>
+                <wp:extent cx="276225" cy="285750"/>
+                <wp:effectExtent l="0" t="0" r="0" b="0"/>
+                <wp:wrapNone/>
+                <wp:docPr id="24" name="Rectangle 24"/>
+                <wp:cNvGraphicFramePr/>
+                <a:graphic xmlns:a="http://schemas.openxmlformats.org/drawingml/2006/main">
+                  <a:graphicData uri="http://schemas.microsoft.com/office/word/2010/wordprocessingShape">
+                    <wps:wsp>
+                      <wps:cNvSpPr/>
+                      <wps:spPr>
+                        <a:xfrm>
+                          <a:off x="0" y="0"/>
+                          <a:ext cx="276225" cy="285750"/>
+                        </a:xfrm>
+                        <a:prstGeom prst="rect">
+                          <a:avLst/>
+                        </a:prstGeom>
+                        <a:noFill/>
+                        <a:ln>
+                          <a:noFill/>
+                        </a:ln>
+                      </wps:spPr>
+                      <wps:style>
+                        <a:lnRef idx="2">
+                          <a:schemeClr val="accent1">
+                            <a:shade val="50000"/>
+                          </a:schemeClr>
+                        </a:lnRef>
+                        <a:fillRef idx="1">
+                          <a:schemeClr val="accent1"/>
+                        </a:fillRef>
+                        <a:effectRef idx="0">
+                          <a:schemeClr val="accent1"/>
+                        </a:effectRef>
+                        <a:fontRef idx="minor">
+                          <a:schemeClr val="lt1"/>
+                        </a:fontRef>
+                      </wps:style>
+                      <wps:txbx>
+                        <w:txbxContent>
+                          <w:p>
+                            <w:pPr>
+                              <w:jc w:val="center"/>
+                              <w:rPr>
+                                <w:color w:val="000000" w:themeColor="text1"/>
+                              </w:rPr>
+                            </w:pPr>
+                            <w:r>
+                              <w:rPr>
+                                <w:color w:val="000000" w:themeColor="text1"/>
+                              </w:rPr>
+                              <w:t>N</w:t>
+                            </w:r>
+                          </w:p>
+                        </w:txbxContent>
+                      </wps:txbx>
+                      <wps:bodyPr rot="0" spcFirstLastPara="0" vertOverflow="overflow" horzOverflow="overflow" vert="horz" wrap="square" lIns="91440" tIns="45720" rIns="91440" bIns="45720" numCol="1" spcCol="0" rtlCol="0" fromWordArt="0" anchor="ctr" anchorCtr="0" forceAA="0" compatLnSpc="1">
+                        <a:prstTxWarp prst="textNoShape">
+                          <a:avLst/>
+                        </a:prstTxWarp>
+                        <a:noAutofit/>
+                      </wps:bodyPr>
+                    </wps:wsp>
+                  </a:graphicData>
+                </a:graphic>
+                <wp14:sizeRelH relativeFrom="margin">
+                  <wp14:pctWidth>0</wp14:pctWidth>
+                </wp14:sizeRelH>
+                <wp14:sizeRelV relativeFrom="margin">
+                  <wp14:pctHeight>0</wp14:pctHeight>
+                </wp14:sizeRelV>
+              </wp:anchor>
+            </w:drawing>
+          </mc:Choice>
+          <mc:Fallback>
+            <w:pict>
+              <v:rect w14:anchorId="765F21B5" id="Rectangle 24" o:spid="_x0000_s1030" style="position:absolute;margin-left:0;margin-top:341.1pt;width:21.75pt;height:22.5pt;z-index:251694080;visibility:visible;mso-wrap-style:square;mso-width-percent:0;mso-height-percent:0;mso-wrap-distance-left:9pt;mso-wrap-distance-top:0;mso-wrap-distance-right:9pt;mso-wrap-distance-bottom:0;mso-position-horizontal:center;mso-position-horizontal-relative:margin;mso-position-vertical:absolute;mso-position-vertical-relative:text;mso-width-percent:0;mso-height-percent:0;mso-width-relative:margin;mso-height-relative:margin;v-text-anchor:middle" o:gfxdata="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" filled="f" stroked="f" strokeweight="1pt">
+                <v:textbox>
+                  <w:txbxContent>
+                    <w:p>
+                      <w:pPr>
+                        <w:jc w:val="center"/>
+                        <w:rPr>
+                          <w:color w:val="000000" w:themeColor="text1"/>
+                        </w:rPr>
+                      </w:pPr>
+                      <w:r>
+                        <w:rPr>
+                          <w:color w:val="000000" w:themeColor="text1"/>
+                        </w:rPr>
+                        <w:t>N</w:t>
+                      </w:r>
+                    </w:p>
+                  </w:txbxContent>
+                </v:textbox>
+                <w10:wrap anchorx="margin"/>
+              </v:rect>
+            </w:pict>
+          </mc:Fallback>
+        </mc:AlternateContent>
+      </w:r>
+      <w:r>
+        <w:rPr>
+          <w:noProof/>
+        </w:rPr>
+        <mc:AlternateContent>
+          <mc:Choice Requires="wps">
+            <w:drawing>
+              <wp:anchor distT="0" distB="0" distL="114300" distR="114300" simplePos="0" relativeHeight="251683840" behindDoc="0" locked="0" layoutInCell="1" allowOverlap="1" wp14:anchorId="6C5B2EBE" wp14:editId="0B8C272F">
+                <wp:simplePos x="0" y="0"/>
+                <wp:positionH relativeFrom="column">
+                  <wp:posOffset>1291590</wp:posOffset>
+                </wp:positionH>
+                <wp:positionV relativeFrom="paragraph">
+                  <wp:posOffset>3388995</wp:posOffset>
+                </wp:positionV>
+                <wp:extent cx="276225" cy="285750"/>
+                <wp:effectExtent l="0" t="0" r="0" b="0"/>
+                <wp:wrapNone/>
+                <wp:docPr id="19" name="Rectangle 19"/>
+                <wp:cNvGraphicFramePr/>
+                <a:graphic xmlns:a="http://schemas.openxmlformats.org/drawingml/2006/main">
+                  <a:graphicData uri="http://schemas.microsoft.com/office/word/2010/wordprocessingShape">
+                    <wps:wsp>
+                      <wps:cNvSpPr/>
+                      <wps:spPr>
+                        <a:xfrm>
+                          <a:off x="0" y="0"/>
+                          <a:ext cx="276225" cy="285750"/>
+                        </a:xfrm>
+                        <a:prstGeom prst="rect">
+                          <a:avLst/>
+                        </a:prstGeom>
+                        <a:noFill/>
+                        <a:ln>
+                          <a:noFill/>
+                        </a:ln>
+                      </wps:spPr>
+                      <wps:style>
+                        <a:lnRef idx="2">
+                          <a:schemeClr val="accent1">
+                            <a:shade val="50000"/>
+                          </a:schemeClr>
+                        </a:lnRef>
+                        <a:fillRef idx="1">
+                          <a:schemeClr val="accent1"/>
+                        </a:fillRef>
+                        <a:effectRef idx="0">
+                          <a:schemeClr val="accent1"/>
+                        </a:effectRef>
+                        <a:fontRef idx="minor">
+                          <a:schemeClr val="lt1"/>
+                        </a:fontRef>
+                      </wps:style>
+                      <wps:txbx>
+                        <w:txbxContent>
+                          <w:p>
+                            <w:pPr>
+                              <w:jc w:val="center"/>
+                              <w:rPr>
+                                <w:color w:val="000000" w:themeColor="text1"/>
+                              </w:rPr>
+                            </w:pPr>
+                            <w:r>
+                              <w:rPr>
+                                <w:color w:val="000000" w:themeColor="text1"/>
+                              </w:rPr>
+                              <w:t>N</w:t>
+                            </w:r>
+                          </w:p>
+                        </w:txbxContent>
+                      </wps:txbx>
+                      <wps:bodyPr rot="0" spcFirstLastPara="0" vertOverflow="overflow" horzOverflow="overflow" vert="horz" wrap="square" lIns="91440" tIns="45720" rIns="91440" bIns="45720" numCol="1" spcCol="0" rtlCol="0" fromWordArt="0" anchor="ctr" anchorCtr="0" forceAA="0" compatLnSpc="1">
+                        <a:prstTxWarp prst="textNoShape">
+                          <a:avLst/>
+                        </a:prstTxWarp>
+                        <a:noAutofit/>
+                      </wps:bodyPr>
+                    </wps:wsp>
+                  </a:graphicData>
+                </a:graphic>
+                <wp14:sizeRelH relativeFrom="margin">
+                  <wp14:pctWidth>0</wp14:pctWidth>
+                </wp14:sizeRelH>
+                <wp14:sizeRelV relativeFrom="margin">
+                  <wp14:pctHeight>0</wp14:pctHeight>
+                </wp14:sizeRelV>
+              </wp:anchor>
+            </w:drawing>
+          </mc:Choice>
+          <mc:Fallback>
+            <w:pict>
+              <v:rect w14:anchorId="6C5B2EBE" id="Rectangle 19" o:spid="_x0000_s1031" style="position:absolute;margin-left:101.7pt;margin-top:266.85pt;width:21.75pt;height:22.5pt;z-index:251683840;visibility:visible;mso-wrap-style:square;mso-width-percent:0;mso-height-percent:0;mso-wrap-distance-left:9pt;mso-wrap-distance-top:0;mso-wrap-distance-right:9pt;mso-wrap-distance-bottom:0;mso-position-horizontal:absolute;mso-position-horizontal-relative:text;mso-position-vertical:absolute;mso-position-vertical-relative:text;mso-width-percent:0;mso-height-percent:0;mso-width-relative:margin;mso-height-relative:margin;v-text-anchor:middle" o:gfxdata="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" filled="f" stroked="f" strokeweight="1pt">
+                <v:textbox>
+                  <w:txbxContent>
+                    <w:p>
+                      <w:pPr>
+                        <w:jc w:val="center"/>
+                        <w:rPr>
+                          <w:color w:val="000000" w:themeColor="text1"/>
+                        </w:rPr>
+                      </w:pPr>
+                      <w:r>
+                        <w:rPr>
+                          <w:color w:val="000000" w:themeColor="text1"/>
+                        </w:rPr>
+                        <w:t>N</w:t>
+                      </w:r>
+                    </w:p>
+                  </w:txbxContent>
+                </v:textbox>
+              </v:rect>
+            </w:pict>
+          </mc:Fallback>
+        </mc:AlternateContent>
+      </w:r>
+      <w:r>
+        <w:rPr>
+          <w:noProof/>
+        </w:rPr>
+        <mc:AlternateContent>
+          <mc:Choice Requires="wps">
+            <w:drawing>
+              <wp:anchor distT="0" distB="0" distL="114300" distR="114300" simplePos="0" relativeHeight="251681792" behindDoc="0" locked="0" layoutInCell="1" allowOverlap="1" wp14:anchorId="6CCDA586" wp14:editId="5FFE0A4C">
+                <wp:simplePos x="0" y="0"/>
+                <wp:positionH relativeFrom="margin">
+                  <wp:posOffset>2082165</wp:posOffset>
+                </wp:positionH>
+                <wp:positionV relativeFrom="paragraph">
+                  <wp:posOffset>4351020</wp:posOffset>
+                </wp:positionV>
+                <wp:extent cx="762000" cy="1028700"/>
+                <wp:effectExtent l="38100" t="0" r="590550" b="95250"/>
+                <wp:wrapNone/>
+                <wp:docPr id="17" name="Connector: Elbow 17"/>
+                <wp:cNvGraphicFramePr/>
+                <a:graphic xmlns:a="http://schemas.openxmlformats.org/drawingml/2006/main">
+                  <a:graphicData uri="http://schemas.microsoft.com/office/word/2010/wordprocessingShape">
+                    <wps:wsp>
+                      <wps:cNvCnPr/>
+                      <wps:spPr>
+                        <a:xfrm flipH="1">
+                          <a:off x="0" y="0"/>
+                          <a:ext cx="762000" cy="1028700"/>
+                        </a:xfrm>
+                        <a:prstGeom prst="bentConnector3">
+                          <a:avLst>
+                            <a:gd name="adj1" fmla="val -74556"/>
+                          </a:avLst>
+                        </a:prstGeom>
+                        <a:ln>
+                          <a:solidFill>
+                            <a:schemeClr val="tx1"/>
+                          </a:solidFill>
+                          <a:tailEnd type="triangle"/>
+                        </a:ln>
+                      </wps:spPr>
+                      <wps:style>
+                        <a:lnRef idx="1">
+                          <a:schemeClr val="accent1"/>
+                        </a:lnRef>
+                        <a:fillRef idx="0">
+                          <a:schemeClr val="accent1"/>
+                        </a:fillRef>
+                        <a:effectRef idx="0">
+                          <a:schemeClr val="accent1"/>
+                        </a:effectRef>
+                        <a:fontRef idx="minor">
+                          <a:schemeClr val="tx1"/>
+                        </a:fontRef>
+                      </wps:style>
+                      <wps:bodyPr/>
+                    </wps:wsp>
+                  </a:graphicData>
+                </a:graphic>
+                <wp14:sizeRelH relativeFrom="margin">
+                  <wp14:pctWidth>0</wp14:pctWidth>
+                </wp14:sizeRelH>
+                <wp14:sizeRelV relativeFrom="margin">
+                  <wp14:pctHeight>0</wp14:pctHeight>
+                </wp14:sizeRelV>
+              </wp:anchor>
+            </w:drawing>
+          </mc:Choice>
+          <mc:Fallback>
+            <w:pict>
+              <v:shape w14:anchorId="6918DAB4" id="Connector: Elbow 17" o:spid="_x0000_s1026" type="#_x0000_t34" style="position:absolute;margin-left:163.95pt;margin-top:342.6pt;width:60pt;height:81pt;flip:x;z-index:251681792;visibility:visible;mso-wrap-style:square;mso-width-percent:0;mso-height-percent:0;mso-wrap-distance-left:9pt;mso-wrap-distance-top:0;mso-wrap-distance-right:9pt;mso-wrap-distance-bottom:0;mso-position-horizontal:absolute;mso-position-horizontal-relative:margin;mso-position-vertical:absolute;mso-position-vertical-relative:text;mso-width-percent:0;mso-height-percent:0;mso-width-relative:margin;mso-height-relative:margin" o:gfxdata="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" adj="-16104" strokecolor="black [3213]" strokeweight=".5pt">
+                <v:stroke endarrow="block"/>
+                <w10:wrap anchorx="margin"/>
+              </v:shape>
+            </w:pict>
+          </mc:Fallback>
+        </mc:AlternateContent>
+      </w:r>
+      <w:r>
+        <w:rPr>
+          <w:noProof/>
+        </w:rPr>
+        <mc:AlternateContent>
+          <mc:Choice Requires="wps">
+            <w:drawing>
+              <wp:anchor distT="0" distB="0" distL="114300" distR="114300" simplePos="0" relativeHeight="251692032" behindDoc="0" locked="0" layoutInCell="1" allowOverlap="1" wp14:anchorId="24B980C6" wp14:editId="2D52E9B2">
+                <wp:simplePos x="0" y="0"/>
+                <wp:positionH relativeFrom="column">
+                  <wp:posOffset>1758315</wp:posOffset>
+                </wp:positionH>
+                <wp:positionV relativeFrom="paragraph">
+                  <wp:posOffset>4598670</wp:posOffset>
+                </wp:positionV>
+                <wp:extent cx="276225" cy="228600"/>
+                <wp:effectExtent l="0" t="0" r="0" b="0"/>
+                <wp:wrapNone/>
+                <wp:docPr id="23" name="Rectangle 23"/>
+                <wp:cNvGraphicFramePr/>
+                <a:graphic xmlns:a="http://schemas.openxmlformats.org/drawingml/2006/main">
+                  <a:graphicData uri="http://schemas.microsoft.com/office/word/2010/wordprocessingShape">
+                    <wps:wsp>
+                      <wps:cNvSpPr/>
+                      <wps:spPr>
+                        <a:xfrm>
+                          <a:off x="0" y="0"/>
+                          <a:ext cx="276225" cy="228600"/>
+                        </a:xfrm>
+                        <a:prstGeom prst="rect">
+                          <a:avLst/>
+                        </a:prstGeom>
+                        <a:noFill/>
+                        <a:ln>
+                          <a:noFill/>
+                        </a:ln>
+                      </wps:spPr>
+                      <wps:style>
+                        <a:lnRef idx="2">
+                          <a:schemeClr val="accent1">
+                            <a:shade val="50000"/>
+                          </a:schemeClr>
+                        </a:lnRef>
+                        <a:fillRef idx="1">
+                          <a:schemeClr val="accent1"/>
+                        </a:fillRef>
+                        <a:effectRef idx="0">
+                          <a:schemeClr val="accent1"/>
+                        </a:effectRef>
+                        <a:fontRef idx="minor">
+                          <a:schemeClr val="lt1"/>
+                        </a:fontRef>
+                      </wps:style>
+                      <wps:txbx>
+                        <w:txbxContent>
+                          <w:p>
+                            <w:pPr>
+                              <w:jc w:val="center"/>
+                              <w:rPr>
+                                <w:color w:val="000000" w:themeColor="text1"/>
+                              </w:rPr>
+                            </w:pPr>
+                            <w:r>
+                              <w:rPr>
+                                <w:color w:val="000000" w:themeColor="text1"/>
+                              </w:rPr>
+                              <w:t>Y</w:t>
+                            </w:r>
+                          </w:p>
+                        </w:txbxContent>
+                      </wps:txbx>
+                      <wps:bodyPr rot="0" spcFirstLastPara="0" vertOverflow="overflow" horzOverflow="overflow" vert="horz" wrap="square" lIns="91440" tIns="45720" rIns="91440" bIns="45720" numCol="1" spcCol="0" rtlCol="0" fromWordArt="0" anchor="ctr" anchorCtr="0" forceAA="0" compatLnSpc="1">
+                        <a:prstTxWarp prst="textNoShape">
+                          <a:avLst/>
+                        </a:prstTxWarp>
+                        <a:noAutofit/>
+                      </wps:bodyPr>
+                    </wps:wsp>
+                  </a:graphicData>
+                </a:graphic>
+                <wp14:sizeRelH relativeFrom="margin">
+                  <wp14:pctWidth>0</wp14:pctWidth>
+                </wp14:sizeRelH>
+                <wp14:sizeRelV relativeFrom="margin">
+                  <wp14:pctHeight>0</wp14:pctHeight>
+                </wp14:sizeRelV>
+              </wp:anchor>
+            </w:drawing>
+          </mc:Choice>
+          <mc:Fallback>
+            <w:pict>
+              <v:rect w14:anchorId="24B980C6" id="Rectangle 23" o:spid="_x0000_s1032" style="position:absolute;margin-left:138.45pt;margin-top:362.1pt;width:21.75pt;height:18pt;z-index:251692032;visibility:visible;mso-wrap-style:square;mso-width-percent:0;mso-height-percent:0;mso-wrap-distance-left:9pt;mso-wrap-distance-top:0;mso-wrap-distance-right:9pt;mso-wrap-distance-bottom:0;mso-position-horizontal:absolute;mso-position-horizontal-relative:text;mso-position-vertical:absolute;mso-position-vertical-relative:text;mso-width-percent:0;mso-height-percent:0;mso-width-relative:margin;mso-height-relative:margin;v-text-anchor:middle" o:gfxdata="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" filled="f" stroked="f" strokeweight="1pt">
+                <v:textbox>
+                  <w:txbxContent>
+                    <w:p>
+                      <w:pPr>
+                        <w:jc w:val="center"/>
+                        <w:rPr>
+                          <w:color w:val="000000" w:themeColor="text1"/>
+                        </w:rPr>
+                      </w:pPr>
+                      <w:r>
+                        <w:rPr>
+                          <w:color w:val="000000" w:themeColor="text1"/>
+                        </w:rPr>
+                        <w:t>Y</w:t>
+                      </w:r>
+                    </w:p>
+                  </w:txbxContent>
+                </v:textbox>
+              </v:rect>
+            </w:pict>
+          </mc:Fallback>
+        </mc:AlternateContent>
+      </w:r>
+      <w:r>
+        <w:rPr>
+          <w:noProof/>
+          <w:color w:val="FF0000"/>
+        </w:rPr>
+        <mc:AlternateContent>
+          <mc:Choice Requires="wps">
+            <w:drawing>
+              <wp:anchor distT="0" distB="0" distL="114300" distR="114300" simplePos="0" relativeHeight="251687936" behindDoc="0" locked="0" layoutInCell="1" allowOverlap="1" wp14:anchorId="4049EDD1" wp14:editId="1BA8DB8A">
+                <wp:simplePos x="0" y="0"/>
+                <wp:positionH relativeFrom="column">
+                  <wp:posOffset>1082040</wp:posOffset>
+                </wp:positionH>
+                <wp:positionV relativeFrom="paragraph">
+                  <wp:posOffset>5617846</wp:posOffset>
+                </wp:positionV>
+                <wp:extent cx="1952625" cy="266700"/>
+                <wp:effectExtent l="0" t="0" r="28575" b="19050"/>
+                <wp:wrapNone/>
+                <wp:docPr id="21" name="Rectangle 21"/>
+                <wp:cNvGraphicFramePr/>
+                <a:graphic xmlns:a="http://schemas.openxmlformats.org/drawingml/2006/main">
+                  <a:graphicData uri="http://schemas.microsoft.com/office/word/2010/wordprocessingShape">
+                    <wps:wsp>
+                      <wps:cNvSpPr/>
+                      <wps:spPr>
+                        <a:xfrm>
+                          <a:off x="0" y="0"/>
+                          <a:ext cx="1952625" cy="266700"/>
+                        </a:xfrm>
+                        <a:prstGeom prst="rect">
+                          <a:avLst/>
+                        </a:prstGeom>
+                        <a:ln>
+                          <a:solidFill>
+                            <a:schemeClr val="tx1"/>
+                          </a:solidFill>
+                        </a:ln>
+                      </wps:spPr>
+                      <wps:style>
+                        <a:lnRef idx="2">
+                          <a:schemeClr val="accent6"/>
+                        </a:lnRef>
+                        <a:fillRef idx="1">
+                          <a:schemeClr val="lt1"/>
+                        </a:fillRef>
+                        <a:effectRef idx="0">
+                          <a:schemeClr val="accent6"/>
+                        </a:effectRef>
+                        <a:fontRef idx="minor">
+                          <a:schemeClr val="dk1"/>
+                        </a:fontRef>
+                      </wps:style>
+                      <wps:txbx>
+                        <w:txbxContent>
+                          <w:p>
+                            <w:pPr>
+                              <w:jc w:val="center"/>
+                            </w:pPr>
+                            <w:r>
+                              <w:t>i++</w:t>
+                            </w:r>
+                          </w:p>
+                        </w:txbxContent>
+                      </wps:txbx>
+                      <wps:bodyPr rot="0" spcFirstLastPara="0" vertOverflow="overflow" horzOverflow="overflow" vert="horz" wrap="square" lIns="91440" tIns="45720" rIns="91440" bIns="45720" numCol="1" spcCol="0" rtlCol="0" fromWordArt="0" anchor="ctr" anchorCtr="0" forceAA="0" compatLnSpc="1">
+                        <a:prstTxWarp prst="textNoShape">
+                          <a:avLst/>
+                        </a:prstTxWarp>
+                        <a:noAutofit/>
+                      </wps:bodyPr>
+                    </wps:wsp>
+                  </a:graphicData>
+                </a:graphic>
+                <wp14:sizeRelH relativeFrom="margin">
+                  <wp14:pctWidth>0</wp14:pctWidth>
+                </wp14:sizeRelH>
+                <wp14:sizeRelV relativeFrom="margin">
+                  <wp14:pctHeight>0</wp14:pctHeight>
+                </wp14:sizeRelV>
+              </wp:anchor>
+            </w:drawing>
+          </mc:Choice>
+          <mc:Fallback>
+            <w:pict>
+              <v:rect w14:anchorId="4049EDD1" id="Rectangle 21" o:spid="_x0000_s1033" style="position:absolute;margin-left:85.2pt;margin-top:442.35pt;width:153.75pt;height:21pt;z-index:251687936;visibility:visible;mso-wrap-style:square;mso-width-percent:0;mso-height-percent:0;mso-wrap-distance-left:9pt;mso-wrap-distance-top:0;mso-wrap-distance-right:9pt;mso-wrap-distance-bottom:0;mso-position-horizontal:absolute;mso-position-horizontal-relative:text;mso-position-vertical:absolute;mso-position-vertical-relative:text;mso-width-percent:0;mso-height-percent:0;mso-width-relative:margin;mso-height-relative:margin;v-text-anchor:middle" o:gfxdata="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" fillcolor="white [3201]" strokecolor="black [3213]" strokeweight="1pt">
+                <v:textbox>
+                  <w:txbxContent>
+                    <w:p>
+                      <w:pPr>
+                        <w:jc w:val="center"/>
+                      </w:pPr>
+                      <w:r>
+                        <w:t>i++</w:t>
+                      </w:r>
+                    </w:p>
+                  </w:txbxContent>
+                </v:textbox>
+              </v:rect>
+            </w:pict>
+          </mc:Fallback>
+        </mc:AlternateContent>
+      </w:r>
+      <w:r>
+        <w:rPr>
+          <w:noProof/>
+          <w:color w:val="FF0000"/>
+        </w:rPr>
+        <mc:AlternateContent>
+          <mc:Choice Requires="wps">
+            <w:drawing>
+              <wp:anchor distT="0" distB="0" distL="114300" distR="114300" simplePos="0" relativeHeight="251665408" behindDoc="0" locked="0" layoutInCell="1" allowOverlap="1" wp14:anchorId="4963C260" wp14:editId="55E6D03B">
+                <wp:simplePos x="0" y="0"/>
+                <wp:positionH relativeFrom="column">
+                  <wp:posOffset>1120140</wp:posOffset>
+                </wp:positionH>
+                <wp:positionV relativeFrom="paragraph">
+                  <wp:posOffset>4980940</wp:posOffset>
+                </wp:positionV>
+                <wp:extent cx="1952625" cy="276225"/>
+                <wp:effectExtent l="0" t="0" r="28575" b="28575"/>
+                <wp:wrapNone/>
+                <wp:docPr id="7" name="Rectangle 7"/>
+                <wp:cNvGraphicFramePr/>
+                <a:graphic xmlns:a="http://schemas.openxmlformats.org/drawingml/2006/main">
+                  <a:graphicData uri="http://schemas.microsoft.com/office/word/2010/wordprocessingShape">
+                    <wps:wsp>
+                      <wps:cNvSpPr/>
+                      <wps:spPr>
+                        <a:xfrm>
+                          <a:off x="0" y="0"/>
+                          <a:ext cx="1952625" cy="276225"/>
+                        </a:xfrm>
+                        <a:prstGeom prst="rect">
+                          <a:avLst/>
+                        </a:prstGeom>
+                        <a:ln>
+                          <a:solidFill>
+                            <a:schemeClr val="tx1"/>
+                          </a:solidFill>
+                        </a:ln>
+                      </wps:spPr>
+                      <wps:style>
+                        <a:lnRef idx="2">
+                          <a:schemeClr val="accent6"/>
+                        </a:lnRef>
+                        <a:fillRef idx="1">
+                          <a:schemeClr val="lt1"/>
+                        </a:fillRef>
+                        <a:effectRef idx="0">
+                          <a:schemeClr val="accent6"/>
+                        </a:effectRef>
+                        <a:fontRef idx="minor">
+                          <a:schemeClr val="dk1"/>
+                        </a:fontRef>
+                      </wps:style>
+                      <wps:txbx>
+                        <w:txbxContent>
+                          <w:p>
+                            <w:pPr>
+                              <w:jc w:val="center"/>
+                            </w:pPr>
+                            <w:r>
+                              <w:t>max=ai</w:t>
+                            </w:r>
+                          </w:p>
+                          <w:p/>
+                        </w:txbxContent>
+                      </wps:txbx>
+                      <wps:bodyPr rot="0" spcFirstLastPara="0" vertOverflow="overflow" horzOverflow="overflow" vert="horz" wrap="square" lIns="91440" tIns="45720" rIns="91440" bIns="45720" numCol="1" spcCol="0" rtlCol="0" fromWordArt="0" anchor="ctr" anchorCtr="0" forceAA="0" compatLnSpc="1">
+                        <a:prstTxWarp prst="textNoShape">
+                          <a:avLst/>
+                        </a:prstTxWarp>
+                        <a:noAutofit/>
+                      </wps:bodyPr>
+                    </wps:wsp>
+                  </a:graphicData>
+                </a:graphic>
+                <wp14:sizeRelH relativeFrom="margin">
+                  <wp14:pctWidth>0</wp14:pctWidth>
+                </wp14:sizeRelH>
+                <wp14:sizeRelV relativeFrom="margin">
+                  <wp14:pctHeight>0</wp14:pctHeight>
+                </wp14:sizeRelV>
+              </wp:anchor>
+            </w:drawing>
+          </mc:Choice>
+          <mc:Fallback>
+            <w:pict>
+              <v:rect w14:anchorId="4963C260" id="Rectangle 7" o:spid="_x0000_s1034" style="position:absolute;margin-left:88.2pt;margin-top:392.2pt;width:153.75pt;height:21.75pt;z-index:251665408;visibility:visible;mso-wrap-style:square;mso-width-percent:0;mso-height-percent:0;mso-wrap-distance-left:9pt;mso-wrap-distance-top:0;mso-wrap-distance-right:9pt;mso-wrap-distance-bottom:0;mso-position-horizontal:absolute;mso-position-horizontal-relative:text;mso-position-vertical:absolute;mso-position-vertical-relative:text;mso-width-percent:0;mso-height-percent:0;mso-width-relative:margin;mso-height-relative:margin;v-text-anchor:middle" o:gfxdata="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" fillcolor="white [3201]" strokecolor="black [3213]" strokeweight="1pt">
+                <v:textbox>
+                  <w:txbxContent>
+                    <w:p>
+                      <w:pPr>
+                        <w:jc w:val="center"/>
+                      </w:pPr>
+                      <w:r>
+                        <w:t>max=ai</w:t>
+                      </w:r>
+                    </w:p>
+                    <w:p/>
+                  </w:txbxContent>
+                </v:textbox>
+              </v:rect>
+            </w:pict>
+          </mc:Fallback>
+        </mc:AlternateContent>
+      </w:r>
+      <w:r>
+        <w:rPr>
+          <w:noProof/>
+        </w:rPr>
+        <mc:AlternateContent>
+          <mc:Choice Requires="wps">
+            <w:drawing>
+              <wp:anchor distT="0" distB="0" distL="114300" distR="114300" simplePos="0" relativeHeight="251674624" behindDoc="0" locked="0" layoutInCell="1" allowOverlap="1" wp14:anchorId="58007AC3" wp14:editId="64BD0DA1">
+                <wp:simplePos x="0" y="0"/>
+                <wp:positionH relativeFrom="column">
+                  <wp:posOffset>1415415</wp:posOffset>
+                </wp:positionH>
+                <wp:positionV relativeFrom="paragraph">
+                  <wp:posOffset>4103370</wp:posOffset>
+                </wp:positionV>
+                <wp:extent cx="1438275" cy="485775"/>
+                <wp:effectExtent l="38100" t="19050" r="28575" b="47625"/>
+                <wp:wrapNone/>
+                <wp:docPr id="12" name="Diamond 12"/>
+                <wp:cNvGraphicFramePr/>
+                <a:graphic xmlns:a="http://schemas.openxmlformats.org/drawingml/2006/main">
+                  <a:graphicData uri="http://schemas.microsoft.com/office/word/2010/wordprocessingShape">
+                    <wps:wsp>
+                      <wps:cNvSpPr/>
+                      <wps:spPr>
+                        <a:xfrm>
+                          <a:off x="0" y="0"/>
+                          <a:ext cx="1438275" cy="485775"/>
+                        </a:xfrm>
+                        <a:prstGeom prst="diamond">
+                          <a:avLst/>
+                        </a:prstGeom>
+                        <a:noFill/>
+                        <a:ln>
+                          <a:solidFill>
+                            <a:schemeClr val="tx1"/>
+                          </a:solidFill>
+                        </a:ln>
+                      </wps:spPr>
+                      <wps:style>
+                        <a:lnRef idx="2">
+                          <a:schemeClr val="accent1">
+                            <a:shade val="50000"/>
+                          </a:schemeClr>
+                        </a:lnRef>
+                        <a:fillRef idx="1">
+                          <a:schemeClr val="accent1"/>
+                        </a:fillRef>
+                        <a:effectRef idx="0">
+                          <a:schemeClr val="accent1"/>
+                        </a:effectRef>
+                        <a:fontRef idx="minor">
+                          <a:schemeClr val="lt1"/>
+                        </a:fontRef>
+                      </wps:style>
+                      <wps:txbx>
+                        <w:txbxContent>
+                          <w:p>
+                            <w:pPr>
+                              <w:jc w:val="center"/>
+                              <w:rPr>
+                                <w:color w:val="000000" w:themeColor="text1"/>
+                              </w:rPr>
+                            </w:pPr>
+                            <w:r>
+                              <w:rPr>
+                                <w:color w:val="000000" w:themeColor="text1"/>
+                              </w:rPr>
+                              <w:t>If ai&gt;max</w:t>
+                            </w:r>
+                          </w:p>
+                        </w:txbxContent>
+                      </wps:txbx>
+                      <wps:bodyPr rot="0" spcFirstLastPara="0" vertOverflow="overflow" horzOverflow="overflow" vert="horz" wrap="square" lIns="91440" tIns="45720" rIns="91440" bIns="45720" numCol="1" spcCol="0" rtlCol="0" fromWordArt="0" anchor="ctr" anchorCtr="0" forceAA="0" compatLnSpc="1">
+                        <a:prstTxWarp prst="textNoShape">
+                          <a:avLst/>
+                        </a:prstTxWarp>
+                        <a:noAutofit/>
+                      </wps:bodyPr>
+                    </wps:wsp>
+                  </a:graphicData>
+                </a:graphic>
+                <wp14:sizeRelH relativeFrom="margin">
+                  <wp14:pctWidth>0</wp14:pctWidth>
+                </wp14:sizeRelH>
+                <wp14:sizeRelV relativeFrom="margin">
+                  <wp14:pctHeight>0</wp14:pctHeight>
+                </wp14:sizeRelV>
+              </wp:anchor>
+            </w:drawing>
+          </mc:Choice>
+          <mc:Fallback>
+            <w:pict>
+              <v:shape w14:anchorId="58007AC3" id="Diamond 12" o:spid="_x0000_s1035" type="#_x0000_t4" style="position:absolute;margin-left:111.45pt;margin-top:323.1pt;width:113.25pt;height:38.25pt;z-index:251674624;visibility:visible;mso-wrap-style:square;mso-width-percent:0;mso-height-percent:0;mso-wrap-distance-left:9pt;mso-wrap-distance-top:0;mso-wrap-distance-right:9pt;mso-wrap-distance-bottom:0;mso-position-horizontal:absolute;mso-position-horizontal-relative:text;mso-position-vertical:absolute;mso-position-vertical-relative:text;mso-width-percent:0;mso-height-percent:0;mso-width-relative:margin;mso-height-relative:margin;v-text-anchor:middle" o:gfxdata="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" filled="f" strokecolor="black [3213]" strokeweight="1pt">
+                <v:textbox>
+                  <w:txbxContent>
+                    <w:p>
+                      <w:pPr>
+                        <w:jc w:val="center"/>
+                        <w:rPr>
+                          <w:color w:val="000000" w:themeColor="text1"/>
+                        </w:rPr>
+                      </w:pPr>
+                      <w:r>
+                        <w:rPr>
+                          <w:color w:val="000000" w:themeColor="text1"/>
+                        </w:rPr>
+                        <w:t>If ai&gt;max</w:t>
+                      </w:r>
+                    </w:p>
+                  </w:txbxContent>
+                </v:textbox>
+              </v:shape>
+            </w:pict>
+          </mc:Fallback>
+        </mc:AlternateContent>
+      </w:r>
+      <w:r>
+        <w:rPr>
+          <w:noProof/>
+        </w:rPr>
+        <mc:AlternateContent>
+          <mc:Choice Requires="wps">
+            <w:drawing>
+              <wp:anchor distT="0" distB="0" distL="114300" distR="114300" simplePos="0" relativeHeight="251685888" behindDoc="0" locked="0" layoutInCell="1" allowOverlap="1" wp14:anchorId="01DE7269" wp14:editId="3E8C25E4">
+                <wp:simplePos x="0" y="0"/>
+                <wp:positionH relativeFrom="column">
+                  <wp:posOffset>1824990</wp:posOffset>
+                </wp:positionH>
+                <wp:positionV relativeFrom="paragraph">
+                  <wp:posOffset>3742690</wp:posOffset>
+                </wp:positionV>
+                <wp:extent cx="276225" cy="228600"/>
+                <wp:effectExtent l="0" t="0" r="0" b="0"/>
+                <wp:wrapNone/>
+                <wp:docPr id="20" name="Rectangle 20"/>
+                <wp:cNvGraphicFramePr/>
+                <a:graphic xmlns:a="http://schemas.openxmlformats.org/drawingml/2006/main">
+                  <a:graphicData uri="http://schemas.microsoft.com/office/word/2010/wordprocessingShape">
+                    <wps:wsp>
+                      <wps:cNvSpPr/>
+                      <wps:spPr>
+                        <a:xfrm>
+                          <a:off x="0" y="0"/>
+                          <a:ext cx="276225" cy="228600"/>
+                        </a:xfrm>
+                        <a:prstGeom prst="rect">
+                          <a:avLst/>
+                        </a:prstGeom>
+                        <a:noFill/>
+                        <a:ln>
+                          <a:noFill/>
+                        </a:ln>
+                      </wps:spPr>
+                      <wps:style>
+                        <a:lnRef idx="2">
+                          <a:schemeClr val="accent1">
+                            <a:shade val="50000"/>
+                          </a:schemeClr>
+                        </a:lnRef>
+                        <a:fillRef idx="1">
+                          <a:schemeClr val="accent1"/>
+                        </a:fillRef>
+                        <a:effectRef idx="0">
+                          <a:schemeClr val="accent1"/>
+                        </a:effectRef>
+                        <a:fontRef idx="minor">
+                          <a:schemeClr val="lt1"/>
+                        </a:fontRef>
+                      </wps:style>
+                      <wps:txbx>
+                        <w:txbxContent>
+                          <w:p>
+                            <w:pPr>
+                              <w:jc w:val="center"/>
+                              <w:rPr>
+                                <w:color w:val="000000" w:themeColor="text1"/>
+                              </w:rPr>
+                            </w:pPr>
+                            <w:r>
+                              <w:rPr>
+                                <w:color w:val="000000" w:themeColor="text1"/>
+                              </w:rPr>
+                              <w:t>Y</w:t>
+                            </w:r>
+                          </w:p>
+                        </w:txbxContent>
+                      </wps:txbx>
+                      <wps:bodyPr rot="0" spcFirstLastPara="0" vertOverflow="overflow" horzOverflow="overflow" vert="horz" wrap="square" lIns="91440" tIns="45720" rIns="91440" bIns="45720" numCol="1" spcCol="0" rtlCol="0" fromWordArt="0" anchor="ctr" anchorCtr="0" forceAA="0" compatLnSpc="1">
+                        <a:prstTxWarp prst="textNoShape">
+                          <a:avLst/>
+                        </a:prstTxWarp>
+                        <a:noAutofit/>
+                      </wps:bodyPr>
+                    </wps:wsp>
+                  </a:graphicData>
+                </a:graphic>
+                <wp14:sizeRelH relativeFrom="margin">
+                  <wp14:pctWidth>0</wp14:pctWidth>
+                </wp14:sizeRelH>
+                <wp14:sizeRelV relativeFrom="margin">
+                  <wp14:pctHeight>0</wp14:pctHeight>
+                </wp14:sizeRelV>
+              </wp:anchor>
+            </w:drawing>
+          </mc:Choice>
+          <mc:Fallback>
+            <w:pict>
+              <v:rect w14:anchorId="01DE7269" id="Rectangle 20" o:spid="_x0000_s1036" style="position:absolute;margin-left:143.7pt;margin-top:294.7pt;width:21.75pt;height:18pt;z-index:251685888;visibility:visible;mso-wrap-style:square;mso-width-percent:0;mso-height-percent:0;mso-wrap-distance-left:9pt;mso-wrap-distance-top:0;mso-wrap-distance-right:9pt;mso-wrap-distance-bottom:0;mso-position-horizontal:absolute;mso-position-horizontal-relative:text;mso-position-vertical:absolute;mso-position-vertical-relative:text;mso-width-percent:0;mso-height-percent:0;mso-width-relative:margin;mso-height-relative:margin;v-text-anchor:middle" o:gfxdata="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" filled="f" stroked="f" strokeweight="1pt">
+                <v:textbox>
+                  <w:txbxContent>
+                    <w:p>
+                      <w:pPr>
+                        <w:jc w:val="center"/>
+                        <w:rPr>
+                          <w:color w:val="000000" w:themeColor="text1"/>
+                        </w:rPr>
+                      </w:pPr>
+                      <w:r>
+                        <w:rPr>
+                          <w:color w:val="000000" w:themeColor="text1"/>
+                        </w:rPr>
+                        <w:t>Y</w:t>
+                      </w:r>
+                    </w:p>
+                  </w:txbxContent>
+                </v:textbox>
+              </v:rect>
+            </w:pict>
+          </mc:Fallback>
+        </mc:AlternateContent>
+      </w:r>
+      <w:r>
+        <w:rPr>
+          <w:noProof/>
+        </w:rPr>
+        <mc:AlternateContent>
+          <mc:Choice Requires="wps">
+            <w:drawing>
+              <wp:anchor distT="0" distB="0" distL="114300" distR="114300" simplePos="0" relativeHeight="251673600" behindDoc="0" locked="0" layoutInCell="1" allowOverlap="1" wp14:anchorId="184766D5" wp14:editId="4CC34FD4">
+                <wp:simplePos x="0" y="0"/>
+                <wp:positionH relativeFrom="column">
+                  <wp:posOffset>2129155</wp:posOffset>
+                </wp:positionH>
+                <wp:positionV relativeFrom="paragraph">
+                  <wp:posOffset>3712845</wp:posOffset>
+                </wp:positionV>
+                <wp:extent cx="45719" cy="381000"/>
+                <wp:effectExtent l="57150" t="0" r="50165" b="57150"/>
+                <wp:wrapNone/>
+                <wp:docPr id="11" name="Straight Arrow Connector 11"/>
+                <wp:cNvGraphicFramePr/>
+                <a:graphic xmlns:a="http://schemas.openxmlformats.org/drawingml/2006/main">
+                  <a:graphicData uri="http://schemas.microsoft.com/office/word/2010/wordprocessingShape">
+                    <wps:wsp>
+                      <wps:cNvCnPr/>
+                      <wps:spPr>
+                        <a:xfrm flipH="1">
+                          <a:off x="0" y="0"/>
+                          <a:ext cx="45719" cy="381000"/>
+                        </a:xfrm>
+                        <a:prstGeom prst="straightConnector1">
+                          <a:avLst/>
+                        </a:prstGeom>
+                        <a:ln>
+                          <a:tailEnd type="triangle"/>
+                        </a:ln>
+                      </wps:spPr>
+                      <wps:style>
+                        <a:lnRef idx="1">
+                          <a:schemeClr val="dk1"/>
+                        </a:lnRef>
+                        <a:fillRef idx="0">
+                          <a:schemeClr val="dk1"/>
+                        </a:fillRef>
+                        <a:effectRef idx="0">
+                          <a:schemeClr val="dk1"/>
+                        </a:effectRef>
+                        <a:fontRef idx="minor">
+                          <a:schemeClr val="tx1"/>
+                        </a:fontRef>
+                      </wps:style>
+                      <wps:bodyPr/>
+                    </wps:wsp>
+                  </a:graphicData>
+                </a:graphic>
+                <wp14:sizeRelH relativeFrom="margin">
+                  <wp14:pctWidth>0</wp14:pctWidth>
+                </wp14:sizeRelH>
+                <wp14:sizeRelV relativeFrom="margin">
+                  <wp14:pctHeight>0</wp14:pctHeight>
+                </wp14:sizeRelV>
+              </wp:anchor>
+            </w:drawing>
+          </mc:Choice>
+          <mc:Fallback>
+            <w:pict>
+              <v:shape w14:anchorId="6AFC5616" id="Straight Arrow Connector 11" o:spid="_x0000_s1026" type="#_x0000_t32" style="position:absolute;margin-left:167.65pt;margin-top:292.35pt;width:3.6pt;height:30pt;flip:x;z-index:251673600;visibility:visible;mso-wrap-style:square;mso-width-percent:0;mso-height-percent:0;mso-wrap-distance-left:9pt;mso-wrap-distance-top:0;mso-wrap-distance-right:9pt;mso-wrap-distance-bottom:0;mso-position-horizontal:absolute;mso-position-horizontal-relative:text;mso-position-vertical:absolute;mso-position-vertical-relative:text;mso-width-percent:0;mso-height-percent:0;mso-width-relative:margin;mso-height-relative:margin" o:gfxdata="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" strokecolor="black [3200]" strokeweight=".5pt">
+                <v:stroke endarrow="block" joinstyle="miter"/>
+              </v:shape>
+            </w:pict>
+          </mc:Fallback>
+        </mc:AlternateContent>
+      </w:r>
+      <w:r>
+        <w:rPr>
+          <w:noProof/>
+        </w:rPr>
+        <mc:AlternateContent>
+          <mc:Choice Requires="wps">
+            <w:drawing>
+              <wp:anchor distT="0" distB="0" distL="114300" distR="114300" simplePos="0" relativeHeight="251662336" behindDoc="0" locked="0" layoutInCell="1" allowOverlap="1" wp14:anchorId="4D63F667" wp14:editId="0E2C9465">
+                <wp:simplePos x="0" y="0"/>
+                <wp:positionH relativeFrom="column">
+                  <wp:posOffset>2252980</wp:posOffset>
+                </wp:positionH>
+                <wp:positionV relativeFrom="paragraph">
+                  <wp:posOffset>340994</wp:posOffset>
+                </wp:positionV>
+                <wp:extent cx="45719" cy="390525"/>
+                <wp:effectExtent l="38100" t="0" r="50165" b="47625"/>
+                <wp:wrapNone/>
+                <wp:docPr id="5" name="Straight Arrow Connector 5"/>
+                <wp:cNvGraphicFramePr/>
+                <a:graphic xmlns:a="http://schemas.openxmlformats.org/drawingml/2006/main">
+                  <a:graphicData uri="http://schemas.microsoft.com/office/word/2010/wordprocessingShape">
+                    <wps:wsp>
+                      <wps:cNvCnPr/>
+                      <wps:spPr>
+                        <a:xfrm flipH="1">
+                          <a:off x="0" y="0"/>
+                          <a:ext cx="45719" cy="390525"/>
+                        </a:xfrm>
+                        <a:prstGeom prst="straightConnector1">
+                          <a:avLst/>
+                        </a:prstGeom>
+                        <a:ln>
+                          <a:tailEnd type="triangle"/>
+                        </a:ln>
+                      </wps:spPr>
+                      <wps:style>
+                        <a:lnRef idx="1">
+                          <a:schemeClr val="dk1"/>
+                        </a:lnRef>
+                        <a:fillRef idx="0">
+                          <a:schemeClr val="dk1"/>
+                        </a:fillRef>
+                        <a:effectRef idx="0">
+                          <a:schemeClr val="dk1"/>
+                        </a:effectRef>
+                        <a:fontRef idx="minor">
+                          <a:schemeClr val="tx1"/>
+                        </a:fontRef>
+                      </wps:style>
+                      <wps:bodyPr/>
+                    </wps:wsp>
+                  </a:graphicData>
+                </a:graphic>
+                <wp14:sizeRelH relativeFrom="margin">
+                  <wp14:pctWidth>0</wp14:pctWidth>
+                </wp14:sizeRelH>
+                <wp14:sizeRelV relativeFrom="margin">
+                  <wp14:pctHeight>0</wp14:pctHeight>
+                </wp14:sizeRelV>
+              </wp:anchor>
+            </w:drawing>
+          </mc:Choice>
+          <mc:Fallback>
+            <w:pict>
+              <v:shape w14:anchorId="6E2993AE" id="Straight Arrow Connector 5" o:spid="_x0000_s1026" type="#_x0000_t32" style="position:absolute;margin-left:177.4pt;margin-top:26.85pt;width:3.6pt;height:30.75pt;flip:x;z-index:251662336;visibility:visible;mso-wrap-style:square;mso-width-percent:0;mso-height-percent:0;mso-wrap-distance-left:9pt;mso-wrap-distance-top:0;mso-wrap-distance-right:9pt;mso-wrap-distance-bottom:0;mso-position-horizontal:absolute;mso-position-horizontal-relative:text;mso-position-vertical:absolute;mso-position-vertical-relative:text;mso-width-percent:0;mso-height-percent:0;mso-width-relative:margin;mso-height-relative:margin" o:gfxdata="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" strokecolor="black [3200]" strokeweight=".5pt">
+                <v:stroke endarrow="block" joinstyle="miter"/>
+              </v:shape>
+            </w:pict>
+          </mc:Fallback>
+        </mc:AlternateContent>
+      </w:r>
+      <w:r>
+        <w:rPr>
+          <w:noProof/>
+        </w:rPr>
+        <mc:AlternateContent>
+          <mc:Choice Requires="wps">
+            <w:drawing>
+              <wp:anchor distT="0" distB="0" distL="114300" distR="114300" simplePos="0" relativeHeight="251667456" behindDoc="0" locked="0" layoutInCell="1" allowOverlap="1" wp14:anchorId="2895B5D0" wp14:editId="06C23332">
+                <wp:simplePos x="0" y="0"/>
+                <wp:positionH relativeFrom="column">
+                  <wp:posOffset>2195830</wp:posOffset>
+                </wp:positionH>
+                <wp:positionV relativeFrom="paragraph">
+                  <wp:posOffset>1426845</wp:posOffset>
+                </wp:positionV>
+                <wp:extent cx="45719" cy="428625"/>
+                <wp:effectExtent l="38100" t="0" r="50165" b="47625"/>
+                <wp:wrapNone/>
+                <wp:docPr id="8" name="Straight Arrow Connector 8"/>
+                <wp:cNvGraphicFramePr/>
+                <a:graphic xmlns:a="http://schemas.openxmlformats.org/drawingml/2006/main">
+                  <a:graphicData uri="http://schemas.microsoft.com/office/word/2010/wordprocessingShape">
+                    <wps:wsp>
+                      <wps:cNvCnPr/>
+                      <wps:spPr>
+                        <a:xfrm flipH="1">
+                          <a:off x="0" y="0"/>
+                          <a:ext cx="45719" cy="428625"/>
+                        </a:xfrm>
+                        <a:prstGeom prst="straightConnector1">
+                          <a:avLst/>
+                        </a:prstGeom>
+                        <a:ln>
+                          <a:tailEnd type="triangle"/>
+                        </a:ln>
+                      </wps:spPr>
+                      <wps:style>
+                        <a:lnRef idx="1">
+                          <a:schemeClr val="dk1"/>
+                        </a:lnRef>
+                        <a:fillRef idx="0">
+                          <a:schemeClr val="dk1"/>
+                        </a:fillRef>
+                        <a:effectRef idx="0">
+                          <a:schemeClr val="dk1"/>
+                        </a:effectRef>
+                        <a:fontRef idx="minor">
+                          <a:schemeClr val="tx1"/>
+                        </a:fontRef>
+                      </wps:style>
+                      <wps:bodyPr/>
+                    </wps:wsp>
+                  </a:graphicData>
+                </a:graphic>
+                <wp14:sizeRelH relativeFrom="margin">
+                  <wp14:pctWidth>0</wp14:pctWidth>
+                </wp14:sizeRelH>
+                <wp14:sizeRelV relativeFrom="margin">
+                  <wp14:pctHeight>0</wp14:pctHeight>
+                </wp14:sizeRelV>
+              </wp:anchor>
+            </w:drawing>
+          </mc:Choice>
+          <mc:Fallback>
+            <w:pict>
+              <v:shape w14:anchorId="6E54D987" id="Straight Arrow Connector 8" o:spid="_x0000_s1026" type="#_x0000_t32" style="position:absolute;margin-left:172.9pt;margin-top:112.35pt;width:3.6pt;height:33.75pt;flip:x;z-index:251667456;visibility:visible;mso-wrap-style:square;mso-width-percent:0;mso-height-percent:0;mso-wrap-distance-left:9pt;mso-wrap-distance-top:0;mso-wrap-distance-right:9pt;mso-wrap-distance-bottom:0;mso-position-horizontal:absolute;mso-position-horizontal-relative:text;mso-position-vertical:absolute;mso-position-vertical-relative:text;mso-width-percent:0;mso-height-percent:0;mso-width-relative:margin;mso-height-relative:margin" o:gfxdata="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" strokecolor="black [3200]" strokeweight=".5pt">
+                <v:stroke endarrow="block" joinstyle="miter"/>
+              </v:shape>
+            </w:pict>
+          </mc:Fallback>
+        </mc:AlternateContent>
+      </w:r>
+      <w:r>
+        <w:rPr>
+          <w:noProof/>
+        </w:rPr>
+        <mc:AlternateContent>
+          <mc:Choice Requires="wps">
+            <w:drawing>
+              <wp:anchor distT="0" distB="0" distL="114300" distR="114300" simplePos="0" relativeHeight="251669504" behindDoc="0" locked="0" layoutInCell="1" allowOverlap="1" wp14:anchorId="293BBFCD" wp14:editId="5122400E">
+                <wp:simplePos x="0" y="0"/>
+                <wp:positionH relativeFrom="column">
+                  <wp:posOffset>2177414</wp:posOffset>
+                </wp:positionH>
+                <wp:positionV relativeFrom="paragraph">
+                  <wp:posOffset>2750820</wp:posOffset>
+                </wp:positionV>
+                <wp:extent cx="45719" cy="409575"/>
+                <wp:effectExtent l="38100" t="0" r="50165" b="47625"/>
+                <wp:wrapNone/>
+                <wp:docPr id="9" name="Straight Arrow Connector 9"/>
+                <wp:cNvGraphicFramePr/>
+                <a:graphic xmlns:a="http://schemas.openxmlformats.org/drawingml/2006/main">
+                  <a:graphicData uri="http://schemas.microsoft.com/office/word/2010/wordprocessingShape">
+                    <wps:wsp>
+                      <wps:cNvCnPr/>
+                      <wps:spPr>
+                        <a:xfrm flipH="1">
+                          <a:off x="0" y="0"/>
+                          <a:ext cx="45719" cy="409575"/>
+                        </a:xfrm>
+                        <a:prstGeom prst="straightConnector1">
+                          <a:avLst/>
+                        </a:prstGeom>
+                        <a:ln>
+                          <a:tailEnd type="triangle"/>
+                        </a:ln>
+                      </wps:spPr>
+                      <wps:style>
+                        <a:lnRef idx="1">
+                          <a:schemeClr val="dk1"/>
+                        </a:lnRef>
+                        <a:fillRef idx="0">
+                          <a:schemeClr val="dk1"/>
+                        </a:fillRef>
+                        <a:effectRef idx="0">
+                          <a:schemeClr val="dk1"/>
+                        </a:effectRef>
+                        <a:fontRef idx="minor">
+                          <a:schemeClr val="tx1"/>
+                        </a:fontRef>
+                      </wps:style>
+                      <wps:bodyPr/>
+                    </wps:wsp>
+                  </a:graphicData>
+                </a:graphic>
+                <wp14:sizeRelH relativeFrom="margin">
+                  <wp14:pctWidth>0</wp14:pctWidth>
+                </wp14:sizeRelH>
+                <wp14:sizeRelV relativeFrom="margin">
+                  <wp14:pctHeight>0</wp14:pctHeight>
+                </wp14:sizeRelV>
+              </wp:anchor>
+            </w:drawing>
+          </mc:Choice>
+          <mc:Fallback>
+            <w:pict>
+              <v:shape w14:anchorId="2A39C1E1" id="Straight Arrow Connector 9" o:spid="_x0000_s1026" type="#_x0000_t32" style="position:absolute;margin-left:171.45pt;margin-top:216.6pt;width:3.6pt;height:32.25pt;flip:x;z-index:251669504;visibility:visible;mso-wrap-style:square;mso-width-percent:0;mso-height-percent:0;mso-wrap-distance-left:9pt;mso-wrap-distance-top:0;mso-wrap-distance-right:9pt;mso-wrap-distance-bottom:0;mso-position-horizontal:absolute;mso-position-horizontal-relative:text;mso-position-vertical:absolute;mso-position-vertical-relative:text;mso-width-percent:0;mso-height-percent:0;mso-width-relative:margin;mso-height-relative:margin" o:gfxdata="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" strokecolor="black [3200]" strokeweight=".5pt">
+                <v:stroke endarrow="block" joinstyle="miter"/>
+              </v:shape>
+            </w:pict>
+          </mc:Fallback>
+        </mc:AlternateContent>
+      </w:r>
+      <w:r>
+        <w:rPr>
+          <w:noProof/>
+          <w:color w:val="FF0000"/>
+        </w:rPr>
+        <mc:AlternateContent>
+          <mc:Choice Requires="wps">
+            <w:drawing>
+              <wp:anchor distT="0" distB="0" distL="114300" distR="114300" simplePos="0" relativeHeight="251663360" behindDoc="0" locked="0" layoutInCell="1" allowOverlap="1" wp14:anchorId="29AE8CD8" wp14:editId="7B80FCDD">
+                <wp:simplePos x="0" y="0"/>
+                <wp:positionH relativeFrom="column">
+                  <wp:posOffset>1234440</wp:posOffset>
+                </wp:positionH>
+                <wp:positionV relativeFrom="paragraph">
+                  <wp:posOffset>1856740</wp:posOffset>
+                </wp:positionV>
+                <wp:extent cx="1990725" cy="876300"/>
+                <wp:effectExtent l="0" t="0" r="28575" b="19050"/>
+                <wp:wrapNone/>
+                <wp:docPr id="6" name="Rectangle 6"/>
+                <wp:cNvGraphicFramePr/>
+                <a:graphic xmlns:a="http://schemas.openxmlformats.org/drawingml/2006/main">
+                  <a:graphicData uri="http://schemas.microsoft.com/office/word/2010/wordprocessingShape">
+                    <wps:wsp>
+                      <wps:cNvSpPr/>
+                      <wps:spPr>
+                        <a:xfrm>
+                          <a:off x="0" y="0"/>
+                          <a:ext cx="1990725" cy="876300"/>
+                        </a:xfrm>
+                        <a:prstGeom prst="rect">
+                          <a:avLst/>
+                        </a:prstGeom>
+                        <a:ln>
+                          <a:solidFill>
+                            <a:schemeClr val="tx1"/>
+                          </a:solidFill>
+                        </a:ln>
+                      </wps:spPr>
+                      <wps:style>
+                        <a:lnRef idx="2">
+                          <a:schemeClr val="accent6"/>
+                        </a:lnRef>
+                        <a:fillRef idx="1">
+                          <a:schemeClr val="lt1"/>
+                        </a:fillRef>
+                        <a:effectRef idx="0">
+                          <a:schemeClr val="accent6"/>
+                        </a:effectRef>
+                        <a:fontRef idx="minor">
+                          <a:schemeClr val="dk1"/>
+                        </a:fontRef>
+                      </wps:style>
+                      <wps:txbx>
+                        <w:txbxContent>
+                          <w:p>
+                            <w:pPr>
+                              <w:jc w:val="center"/>
+                            </w:pPr>
+                            <w:r>
+                              <w:t>input n</w:t>
+                            </w:r>
+                          </w:p>
+                          <w:p>
+                            <w:pPr>
+                              <w:jc w:val="center"/>
+                            </w:pPr>
+                            <w:r>
+                              <w:t>max=a1</w:t>
+                            </w:r>
+                          </w:p>
+                          <w:p>
+                            <w:pPr>
+                              <w:jc w:val="center"/>
+                            </w:pPr>
+                            <w:r>
+                              <w:t>i=2</w:t>
+                            </w:r>
+                          </w:p>
+                        </w:txbxContent>
+                      </wps:txbx>
+                      <wps:bodyPr rot="0" spcFirstLastPara="0" vertOverflow="overflow" horzOverflow="overflow" vert="horz" wrap="square" lIns="91440" tIns="45720" rIns="91440" bIns="45720" numCol="1" spcCol="0" rtlCol="0" fromWordArt="0" anchor="ctr" anchorCtr="0" forceAA="0" compatLnSpc="1">
+                        <a:prstTxWarp prst="textNoShape">
+                          <a:avLst/>
+                        </a:prstTxWarp>
+                        <a:noAutofit/>
+                      </wps:bodyPr>
+                    </wps:wsp>
+                  </a:graphicData>
+                </a:graphic>
+                <wp14:sizeRelH relativeFrom="margin">
+                  <wp14:pctWidth>0</wp14:pctWidth>
+                </wp14:sizeRelH>
+                <wp14:sizeRelV relativeFrom="margin">
+                  <wp14:pctHeight>0</wp14:pctHeight>
+                </wp14:sizeRelV>
+              </wp:anchor>
+            </w:drawing>
+          </mc:Choice>
+          <mc:Fallback>
+            <w:pict>
+              <v:rect w14:anchorId="29AE8CD8" id="Rectangle 6" o:spid="_x0000_s1037" style="position:absolute;margin-left:97.2pt;margin-top:146.2pt;width:156.75pt;height:69pt;z-index:251663360;visibility:visible;mso-wrap-style:square;mso-width-percent:0;mso-height-percent:0;mso-wrap-distance-left:9pt;mso-wrap-distance-top:0;mso-wrap-distance-right:9pt;mso-wrap-distance-bottom:0;mso-position-horizontal:absolute;mso-position-horizontal-relative:text;mso-position-vertical:absolute;mso-position-vertical-relative:text;mso-width-percent:0;mso-height-percent:0;mso-width-relative:margin;mso-height-relative:margin;v-text-anchor:middle" o:gfxdata="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" fillcolor="white [3201]" strokecolor="black [3213]" strokeweight="1pt">
+                <v:textbox>
+                  <w:txbxContent>
+                    <w:p>
+                      <w:pPr>
+                        <w:jc w:val="center"/>
+                      </w:pPr>
+                      <w:r>
+                        <w:t>input n</w:t>
+                      </w:r>
+                    </w:p>
+                    <w:p>
+                      <w:pPr>
+                        <w:jc w:val="center"/>
+                      </w:pPr>
+                      <w:r>
+                        <w:t>max=a1</w:t>
+                      </w:r>
+                    </w:p>
+                    <w:p>
+                      <w:pPr>
+                        <w:jc w:val="center"/>
+                      </w:pPr>
+                      <w:r>
+                        <w:t>i=2</w:t>
+                      </w:r>
+                    </w:p>
+                  </w:txbxContent>
+                </v:textbox>
+              </v:rect>
+            </w:pict>
+          </mc:Fallback>
+        </mc:AlternateContent>
+      </w:r>
+      <w:r>
+        <w:rPr>
+          <w:noProof/>
+        </w:rPr>
+        <mc:AlternateContent>
+          <mc:Choice Requires="wps">
+            <w:drawing>
+              <wp:anchor distT="0" distB="0" distL="114300" distR="114300" simplePos="0" relativeHeight="251678720" behindDoc="0" locked="0" layoutInCell="1" allowOverlap="1" wp14:anchorId="1E63C897" wp14:editId="3F1384C7">
+                <wp:simplePos x="0" y="0"/>
+                <wp:positionH relativeFrom="column">
+                  <wp:posOffset>1828800</wp:posOffset>
+                </wp:positionH>
+                <wp:positionV relativeFrom="paragraph">
+                  <wp:posOffset>8041005</wp:posOffset>
+                </wp:positionV>
+                <wp:extent cx="1151906" cy="748145"/>
+                <wp:effectExtent l="0" t="0" r="10160" b="13970"/>
+                <wp:wrapNone/>
+                <wp:docPr id="14" name="Oval 14"/>
+                <wp:cNvGraphicFramePr/>
+                <a:graphic xmlns:a="http://schemas.openxmlformats.org/drawingml/2006/main">
+                  <a:graphicData uri="http://schemas.microsoft.com/office/word/2010/wordprocessingShape">
+                    <wps:wsp>
+                      <wps:cNvSpPr/>
+                      <wps:spPr>
+                        <a:xfrm>
+                          <a:off x="0" y="0"/>
+                          <a:ext cx="1151906" cy="748145"/>
+                        </a:xfrm>
+                        <a:prstGeom prst="ellipse">
+                          <a:avLst/>
+                        </a:prstGeom>
+                        <a:noFill/>
+                        <a:ln>
+                          <a:solidFill>
+                            <a:schemeClr val="tx1"/>
+                          </a:solidFill>
+                        </a:ln>
+                      </wps:spPr>
+                      <wps:style>
+                        <a:lnRef idx="2">
+                          <a:schemeClr val="accent1">
+                            <a:shade val="50000"/>
+                          </a:schemeClr>
+                        </a:lnRef>
+                        <a:fillRef idx="1">
+                          <a:schemeClr val="accent1"/>
+                        </a:fillRef>
+                        <a:effectRef idx="0">
+                          <a:schemeClr val="accent1"/>
+                        </a:effectRef>
+                        <a:fontRef idx="minor">
+                          <a:schemeClr val="lt1"/>
+                        </a:fontRef>
+                      </wps:style>
+                      <wps:txbx>
+                        <w:txbxContent>
+                          <w:p>
+                            <w:pPr>
+                              <w:jc w:val="center"/>
+                              <w:rPr>
+                                <w:color w:val="000000" w:themeColor="text1"/>
+                              </w:rPr>
+                            </w:pPr>
+                            <w:r>
+                              <w:rPr>
+                                <w:color w:val="000000" w:themeColor="text1"/>
+                              </w:rPr>
+                              <w:t>END</w:t>
+                            </w:r>
+                          </w:p>
+                        </w:txbxContent>
+                      </wps:txbx>
+                      <wps:bodyPr rot="0" spcFirstLastPara="0" vertOverflow="overflow" horzOverflow="overflow" vert="horz" wrap="square" lIns="91440" tIns="45720" rIns="91440" bIns="45720" numCol="1" spcCol="0" rtlCol="0" fromWordArt="0" anchor="ctr" anchorCtr="0" forceAA="0" compatLnSpc="1">
+                        <a:prstTxWarp prst="textNoShape">
+                          <a:avLst/>
+                        </a:prstTxWarp>
+                        <a:noAutofit/>
+                      </wps:bodyPr>
+                    </wps:wsp>
+                  </a:graphicData>
+                </a:graphic>
+                <wp14:sizeRelH relativeFrom="margin">
+                  <wp14:pctWidth>0</wp14:pctWidth>
+                </wp14:sizeRelH>
+                <wp14:sizeRelV relativeFrom="margin">
+                  <wp14:pctHeight>0</wp14:pctHeight>
+                </wp14:sizeRelV>
+              </wp:anchor>
+            </w:drawing>
+          </mc:Choice>
+          <mc:Fallback>
+            <w:pict>
+              <v:oval w14:anchorId="1E63C897" id="Oval 14" o:spid="_x0000_s1038" style="position:absolute;margin-left:2in;margin-top:633.15pt;width:90.7pt;height:58.9pt;z-index:251678720;visibility:visible;mso-wrap-style:square;mso-width-percent:0;mso-height-percent:0;mso-wrap-distance-left:9pt;mso-wrap-distance-top:0;mso-wrap-distance-right:9pt;mso-wrap-distance-bottom:0;mso-position-horizontal:absolute;mso-position-horizontal-relative:text;mso-position-vertical:absolute;mso-position-vertical-relative:text;mso-width-percent:0;mso-height-percent:0;mso-width-relative:margin;mso-height-relative:margin;v-text-anchor:middle" o:gfxdata="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" filled="f" strokecolor="black [3213]" strokeweight="1pt">
+                <v:stroke joinstyle="miter"/>
+                <v:textbox>
+                  <w:txbxContent>
+                    <w:p>
+                      <w:pPr>
+                        <w:jc w:val="center"/>
+                        <w:rPr>
+                          <w:color w:val="000000" w:themeColor="text1"/>
+                        </w:rPr>
+                      </w:pPr>
+                      <w:r>
+                        <w:rPr>
+                          <w:color w:val="000000" w:themeColor="text1"/>
+                        </w:rPr>
+                        <w:t>END</w:t>
+                      </w:r>
+                    </w:p>
+                  </w:txbxContent>
+                </v:textbox>
+              </v:oval>
+            </w:pict>
+          </mc:Fallback>
+        </mc:AlternateContent>
+      </w:r>
+      <w:r>
+        <w:rPr>
+          <w:noProof/>
+        </w:rPr>
+        <mc:AlternateContent>
+          <mc:Choice Requires="wps">
+            <w:drawing>
+              <wp:anchor distT="0" distB="0" distL="114300" distR="114300" simplePos="0" relativeHeight="251682816" behindDoc="0" locked="0" layoutInCell="1" allowOverlap="1" wp14:anchorId="70E0400F" wp14:editId="27F39B27">
+                <wp:simplePos x="0" y="0"/>
+                <wp:positionH relativeFrom="column">
+                  <wp:posOffset>4425315</wp:posOffset>
+                </wp:positionH>
+                <wp:positionV relativeFrom="paragraph">
+                  <wp:posOffset>3761739</wp:posOffset>
+                </wp:positionV>
+                <wp:extent cx="1114425" cy="885825"/>
+                <wp:effectExtent l="0" t="0" r="0" b="0"/>
+                <wp:wrapNone/>
+                <wp:docPr id="18" name="Rectangle 18"/>
+                <wp:cNvGraphicFramePr/>
+                <a:graphic xmlns:a="http://schemas.openxmlformats.org/drawingml/2006/main">
+                  <a:graphicData uri="http://schemas.microsoft.com/office/word/2010/wordprocessingShape">
+                    <wps:wsp>
+                      <wps:cNvSpPr/>
+                      <wps:spPr>
+                        <a:xfrm>
+                          <a:off x="0" y="0"/>
+                          <a:ext cx="1114425" cy="885825"/>
+                        </a:xfrm>
+                        <a:prstGeom prst="rect">
+                          <a:avLst/>
+                        </a:prstGeom>
+                        <a:noFill/>
+                        <a:ln>
+                          <a:noFill/>
+                        </a:ln>
+                      </wps:spPr>
+                      <wps:style>
+                        <a:lnRef idx="2">
+                          <a:schemeClr val="accent1">
+                            <a:shade val="50000"/>
+                          </a:schemeClr>
+                        </a:lnRef>
+                        <a:fillRef idx="1">
+                          <a:schemeClr val="accent1"/>
+                        </a:fillRef>
+                        <a:effectRef idx="0">
+                          <a:schemeClr val="accent1"/>
+                        </a:effectRef>
+                        <a:fontRef idx="minor">
+                          <a:schemeClr val="lt1"/>
+                        </a:fontRef>
+                      </wps:style>
+                      <wps:bodyPr rot="0" spcFirstLastPara="0" vertOverflow="overflow" horzOverflow="overflow" vert="horz" wrap="square" lIns="91440" tIns="45720" rIns="91440" bIns="45720" numCol="1" spcCol="0" rtlCol="0" fromWordArt="0" anchor="ctr" anchorCtr="0" forceAA="0" compatLnSpc="1">
+                        <a:prstTxWarp prst="textNoShape">
+                          <a:avLst/>
+                        </a:prstTxWarp>
+                        <a:noAutofit/>
+                      </wps:bodyPr>
+                    </wps:wsp>
+                  </a:graphicData>
+                </a:graphic>
+                <wp14:sizeRelH relativeFrom="margin">
+                  <wp14:pctWidth>0</wp14:pctWidth>
+                </wp14:sizeRelH>
+                <wp14:sizeRelV relativeFrom="margin">
+                  <wp14:pctHeight>0</wp14:pctHeight>
+                </wp14:sizeRelV>
+              </wp:anchor>
+            </w:drawing>
+          </mc:Choice>
+          <mc:Fallback>
+            <w:pict>
+              <v:rect w14:anchorId="3B8D870F" id="Rectangle 18" o:spid="_x0000_s1026" style="position:absolute;margin-left:348.45pt;margin-top:296.2pt;width:87.75pt;height:69.75pt;z-index:251682816;visibility:visible;mso-wrap-style:square;mso-width-percent:0;mso-height-percent:0;mso-wrap-distance-left:9pt;mso-wrap-distance-top:0;mso-wrap-distance-right:9pt;mso-wrap-distance-bottom:0;mso-position-horizontal:absolute;mso-position-horizontal-relative:text;mso-position-vertical:absolute;mso-position-vertical-relative:text;mso-width-percent:0;mso-height-percent:0;mso-width-relative:margin;mso-height-relative:margin;v-text-anchor:middle" o:gfxdata="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" filled="f" stroked="f" strokeweight="1pt"/>
+            </w:pict>
+          </mc:Fallback>
+        </mc:AlternateContent>
       </w:r>
     </w:p>
     <w:sectPr>
       <w:pgSz w:w="11907" w:h="16840" w:code="9"/>
-      <w:pgMar w:top="1134" w:right="1134" w:bottom="1134" w:left="1701" w:header="720" w:footer="720" w:gutter="0"/>
+      <w:pgMar w:top="851" w:right="1134" w:bottom="1134" w:left="1701" w:header="720" w:footer="720" w:gutter="0"/>
       <w:cols w:space="720"/>
       <w:docGrid w:linePitch="381"/>
     </w:sectPr>

</xml_diff>